<commit_message>
Cree repositorio local, remoto, Desarrolle la gestion de riesgos y defini el metodo de educcion a utilizar
</commit_message>
<xml_diff>
--- a/Plan_Inicial_Proyecto_UMMA.docx
+++ b/Plan_Inicial_Proyecto_UMMA.docx
@@ -71,21 +71,8 @@
           <w:szCs w:val="28"/>
           <w:lang w:val="es-ES"/>
         </w:rPr>
-        <w:t>Fase 1: Inicio</w:t>
+        <w:t>1.</w:t>
       </w:r>
-    </w:p>
-    <w:p>
-      <w:pPr>
-        <w:ind w:firstLine="0"/>
-        <w:rPr>
-          <w:rFonts w:ascii="Arial" w:hAnsi="Arial" w:cs="Arial"/>
-          <w:b/>
-          <w:bCs/>
-          <w:sz w:val="28"/>
-          <w:szCs w:val="28"/>
-          <w:lang w:val="es-ES"/>
-        </w:rPr>
-      </w:pPr>
       <w:r>
         <w:rPr>
           <w:rFonts w:ascii="Arial" w:hAnsi="Arial" w:cs="Arial"/>
@@ -347,11 +334,103 @@
         <w:ind w:firstLine="0"/>
         <w:rPr>
           <w:rFonts w:ascii="Arial" w:hAnsi="Arial" w:cs="Arial"/>
+          <w:b/>
+          <w:bCs/>
           <w:sz w:val="28"/>
           <w:szCs w:val="28"/>
           <w:lang w:val="es-ES"/>
         </w:rPr>
       </w:pPr>
+      <w:r>
+        <w:rPr>
+          <w:rFonts w:ascii="Arial" w:hAnsi="Arial" w:cs="Arial"/>
+          <w:b/>
+          <w:bCs/>
+          <w:sz w:val="28"/>
+          <w:szCs w:val="28"/>
+          <w:lang w:val="es-ES"/>
+        </w:rPr>
+        <w:t>2. Gestión de Riesgos.</w:t>
+      </w:r>
+    </w:p>
+    <w:p>
+      <w:pPr>
+        <w:ind w:firstLine="0"/>
+        <w:jc w:val="left"/>
+        <w:rPr>
+          <w:rFonts w:ascii="Arial" w:hAnsi="Arial" w:cs="Arial"/>
+          <w:sz w:val="28"/>
+          <w:szCs w:val="28"/>
+        </w:rPr>
+      </w:pPr>
+      <w:r>
+        <w:rPr>
+          <w:rFonts w:ascii="Arial" w:hAnsi="Arial" w:cs="Arial"/>
+          <w:sz w:val="28"/>
+          <w:szCs w:val="28"/>
+        </w:rPr>
+        <w:t>Dado que se trata de un proyecto de pequeña escala y desarrollado por una sola persona, la gestión de riesgos no se considera prioritaria en esta etapa inicial. Actualmente, los riesgos son mínimos y manejables. Sin embargo, a medida que el proyecto avance y aumente su complejidad, se evaluará la necesidad de incorporar un plan de gestión de riesgos más formal que permita anticiparse a posibles problemas técnicos, organizativos o de requerimientos.</w:t>
+      </w:r>
+      <w:r>
+        <w:rPr>
+          <w:rFonts w:ascii="Arial" w:hAnsi="Arial" w:cs="Arial"/>
+          <w:sz w:val="28"/>
+          <w:szCs w:val="28"/>
+        </w:rPr>
+        <w:t xml:space="preserve"> </w:t>
+      </w:r>
+    </w:p>
+    <w:p>
+      <w:pPr>
+        <w:ind w:firstLine="0"/>
+        <w:jc w:val="left"/>
+        <w:rPr>
+          <w:rFonts w:ascii="Arial" w:hAnsi="Arial" w:cs="Arial"/>
+          <w:sz w:val="28"/>
+          <w:szCs w:val="28"/>
+        </w:rPr>
+      </w:pPr>
+    </w:p>
+    <w:p>
+      <w:pPr>
+        <w:ind w:firstLine="0"/>
+        <w:jc w:val="left"/>
+        <w:rPr>
+          <w:rFonts w:ascii="Arial" w:hAnsi="Arial" w:cs="Arial"/>
+          <w:sz w:val="28"/>
+          <w:szCs w:val="28"/>
+          <w:lang w:val="es-ES"/>
+        </w:rPr>
+      </w:pPr>
+      <w:r>
+        <w:rPr>
+          <w:rFonts w:ascii="Arial" w:hAnsi="Arial" w:cs="Arial"/>
+          <w:b/>
+          <w:bCs/>
+          <w:sz w:val="28"/>
+          <w:szCs w:val="28"/>
+        </w:rPr>
+        <w:t>3.</w:t>
+      </w:r>
+      <w:r>
+        <w:rPr>
+          <w:rFonts w:ascii="Arial" w:hAnsi="Arial" w:cs="Arial"/>
+          <w:b/>
+          <w:bCs/>
+          <w:sz w:val="28"/>
+          <w:szCs w:val="28"/>
+        </w:rPr>
+        <w:t>Metodo de Educción: Escenarios.</w:t>
+      </w:r>
+      <w:r>
+        <w:rPr>
+          <w:rFonts w:ascii="Arial" w:hAnsi="Arial" w:cs="Arial"/>
+          <w:sz w:val="28"/>
+          <w:szCs w:val="28"/>
+          <w:lang w:val="en-US"/>
+        </w:rPr>
+        <w:br/>
+      </w:r>
     </w:p>
     <w:sectPr>
       <w:pgSz w:w="11906" w:h="16838"/>
@@ -1923,6 +2002,119 @@
     </w:lvl>
   </w:abstractNum>
   <w:abstractNum w:abstractNumId="13" w15:restartNumberingAfterBreak="0">
+    <w:nsid w:val="63DA661F"/>
+    <w:multiLevelType w:val="hybridMultilevel"/>
+    <w:tmpl w:val="181A12CA"/>
+    <w:lvl w:ilvl="0" w:tplc="0C0A0001">
+      <w:start w:val="1"/>
+      <w:numFmt w:val="bullet"/>
+      <w:lvlText w:val=""/>
+      <w:lvlJc w:val="left"/>
+      <w:pPr>
+        <w:ind w:left="720" w:hanging="360"/>
+      </w:pPr>
+      <w:rPr>
+        <w:rFonts w:ascii="Symbol" w:hAnsi="Symbol" w:hint="default"/>
+      </w:rPr>
+    </w:lvl>
+    <w:lvl w:ilvl="1" w:tplc="0C0A0003">
+      <w:start w:val="1"/>
+      <w:numFmt w:val="bullet"/>
+      <w:lvlText w:val="o"/>
+      <w:lvlJc w:val="left"/>
+      <w:pPr>
+        <w:ind w:left="1440" w:hanging="360"/>
+      </w:pPr>
+      <w:rPr>
+        <w:rFonts w:ascii="Courier New" w:hAnsi="Courier New" w:cs="Courier New" w:hint="default"/>
+      </w:rPr>
+    </w:lvl>
+    <w:lvl w:ilvl="2" w:tplc="0C0A0005" w:tentative="1">
+      <w:start w:val="1"/>
+      <w:numFmt w:val="bullet"/>
+      <w:lvlText w:val=""/>
+      <w:lvlJc w:val="left"/>
+      <w:pPr>
+        <w:ind w:left="2160" w:hanging="360"/>
+      </w:pPr>
+      <w:rPr>
+        <w:rFonts w:ascii="Wingdings" w:hAnsi="Wingdings" w:hint="default"/>
+      </w:rPr>
+    </w:lvl>
+    <w:lvl w:ilvl="3" w:tplc="0C0A0001" w:tentative="1">
+      <w:start w:val="1"/>
+      <w:numFmt w:val="bullet"/>
+      <w:lvlText w:val=""/>
+      <w:lvlJc w:val="left"/>
+      <w:pPr>
+        <w:ind w:left="2880" w:hanging="360"/>
+      </w:pPr>
+      <w:rPr>
+        <w:rFonts w:ascii="Symbol" w:hAnsi="Symbol" w:hint="default"/>
+      </w:rPr>
+    </w:lvl>
+    <w:lvl w:ilvl="4" w:tplc="0C0A0003" w:tentative="1">
+      <w:start w:val="1"/>
+      <w:numFmt w:val="bullet"/>
+      <w:lvlText w:val="o"/>
+      <w:lvlJc w:val="left"/>
+      <w:pPr>
+        <w:ind w:left="3600" w:hanging="360"/>
+      </w:pPr>
+      <w:rPr>
+        <w:rFonts w:ascii="Courier New" w:hAnsi="Courier New" w:cs="Courier New" w:hint="default"/>
+      </w:rPr>
+    </w:lvl>
+    <w:lvl w:ilvl="5" w:tplc="0C0A0005" w:tentative="1">
+      <w:start w:val="1"/>
+      <w:numFmt w:val="bullet"/>
+      <w:lvlText w:val=""/>
+      <w:lvlJc w:val="left"/>
+      <w:pPr>
+        <w:ind w:left="4320" w:hanging="360"/>
+      </w:pPr>
+      <w:rPr>
+        <w:rFonts w:ascii="Wingdings" w:hAnsi="Wingdings" w:hint="default"/>
+      </w:rPr>
+    </w:lvl>
+    <w:lvl w:ilvl="6" w:tplc="0C0A0001" w:tentative="1">
+      <w:start w:val="1"/>
+      <w:numFmt w:val="bullet"/>
+      <w:lvlText w:val=""/>
+      <w:lvlJc w:val="left"/>
+      <w:pPr>
+        <w:ind w:left="5040" w:hanging="360"/>
+      </w:pPr>
+      <w:rPr>
+        <w:rFonts w:ascii="Symbol" w:hAnsi="Symbol" w:hint="default"/>
+      </w:rPr>
+    </w:lvl>
+    <w:lvl w:ilvl="7" w:tplc="0C0A0003" w:tentative="1">
+      <w:start w:val="1"/>
+      <w:numFmt w:val="bullet"/>
+      <w:lvlText w:val="o"/>
+      <w:lvlJc w:val="left"/>
+      <w:pPr>
+        <w:ind w:left="5760" w:hanging="360"/>
+      </w:pPr>
+      <w:rPr>
+        <w:rFonts w:ascii="Courier New" w:hAnsi="Courier New" w:cs="Courier New" w:hint="default"/>
+      </w:rPr>
+    </w:lvl>
+    <w:lvl w:ilvl="8" w:tplc="0C0A0005" w:tentative="1">
+      <w:start w:val="1"/>
+      <w:numFmt w:val="bullet"/>
+      <w:lvlText w:val=""/>
+      <w:lvlJc w:val="left"/>
+      <w:pPr>
+        <w:ind w:left="6480" w:hanging="360"/>
+      </w:pPr>
+      <w:rPr>
+        <w:rFonts w:ascii="Wingdings" w:hAnsi="Wingdings" w:hint="default"/>
+      </w:rPr>
+    </w:lvl>
+  </w:abstractNum>
+  <w:abstractNum w:abstractNumId="14" w15:restartNumberingAfterBreak="0">
     <w:nsid w:val="6E910747"/>
     <w:multiLevelType w:val="multilevel"/>
     <w:tmpl w:val="C7BE5628"/>
@@ -2069,13 +2261,16 @@
     <w:abstractNumId w:val="2"/>
   </w:num>
   <w:num w:numId="12" w16cid:durableId="1756852557">
-    <w:abstractNumId w:val="13"/>
+    <w:abstractNumId w:val="14"/>
   </w:num>
   <w:num w:numId="13" w16cid:durableId="1159539660">
     <w:abstractNumId w:val="10"/>
   </w:num>
   <w:num w:numId="14" w16cid:durableId="1125805430">
     <w:abstractNumId w:val="5"/>
+  </w:num>
+  <w:num w:numId="15" w16cid:durableId="1668939781">
+    <w:abstractNumId w:val="13"/>
   </w:num>
 </w:numbering>
 </file>
@@ -2688,7 +2883,6 @@
   <w:style w:type="character" w:default="1" w:styleId="Fuentedeprrafopredeter">
     <w:name w:val="Default Paragraph Font"/>
     <w:uiPriority w:val="1"/>
-    <w:semiHidden/>
     <w:unhideWhenUsed/>
   </w:style>
   <w:style w:type="table" w:default="1" w:styleId="Tablanormal">
@@ -3303,4 +3497,16 @@
   <a:objectDefaults/>
   <a:extraClrSchemeLst/>
 </a:theme>
+</file>
+
+<file path=customXml/item1.xml><?xml version="1.0" encoding="utf-8"?>
+<b:Sources xmlns:b="http://schemas.openxmlformats.org/officeDocument/2006/bibliography" xmlns="http://schemas.openxmlformats.org/officeDocument/2006/bibliography" SelectedStyle="\APASixthEditionOfficeOnline.xsl" StyleName="APA" Version="6"/>
+</file>
+
+<file path=customXml/itemProps1.xml><?xml version="1.0" encoding="utf-8"?>
+<ds:datastoreItem xmlns:ds="http://schemas.openxmlformats.org/officeDocument/2006/customXml" ds:itemID="{9F374790-47BE-4595-8939-AD992CB0806C}">
+  <ds:schemaRefs>
+    <ds:schemaRef ds:uri="http://schemas.openxmlformats.org/officeDocument/2006/bibliography"/>
+  </ds:schemaRefs>
+</ds:datastoreItem>
 </file>
</xml_diff>

<commit_message>
Primer escenario agregado: Registro de ususario
</commit_message>
<xml_diff>
--- a/Plan_Inicial_Proyecto_UMMA.docx
+++ b/Plan_Inicial_Proyecto_UMMA.docx
@@ -190,7 +190,6 @@
           <w:lang w:val="es-ES"/>
         </w:rPr>
       </w:pPr>
-      <w:proofErr w:type="spellStart"/>
       <w:r>
         <w:rPr>
           <w:rFonts w:ascii="Arial" w:hAnsi="Arial" w:cs="Arial"/>
@@ -200,43 +199,7 @@
           <w:szCs w:val="28"/>
           <w:lang w:val="es-ES"/>
         </w:rPr>
-        <w:t>Product</w:t>
-      </w:r>
-      <w:proofErr w:type="spellEnd"/>
-      <w:r>
-        <w:rPr>
-          <w:rFonts w:ascii="Arial" w:hAnsi="Arial" w:cs="Arial"/>
-          <w:b/>
-          <w:bCs/>
-          <w:sz w:val="28"/>
-          <w:szCs w:val="28"/>
-          <w:lang w:val="es-ES"/>
-        </w:rPr>
-        <w:t xml:space="preserve"> </w:t>
-      </w:r>
-      <w:proofErr w:type="spellStart"/>
-      <w:r>
-        <w:rPr>
-          <w:rFonts w:ascii="Arial" w:hAnsi="Arial" w:cs="Arial"/>
-          <w:b/>
-          <w:bCs/>
-          <w:sz w:val="28"/>
-          <w:szCs w:val="28"/>
-          <w:lang w:val="es-ES"/>
-        </w:rPr>
-        <w:t>Owner</w:t>
-      </w:r>
-      <w:proofErr w:type="spellEnd"/>
-      <w:r>
-        <w:rPr>
-          <w:rFonts w:ascii="Arial" w:hAnsi="Arial" w:cs="Arial"/>
-          <w:b/>
-          <w:bCs/>
-          <w:sz w:val="28"/>
-          <w:szCs w:val="28"/>
-          <w:lang w:val="es-ES"/>
-        </w:rPr>
-        <w:t>:</w:t>
+        <w:t>Product Owner:</w:t>
       </w:r>
       <w:r>
         <w:rPr>
@@ -397,22 +360,14 @@
         <w:jc w:val="left"/>
         <w:rPr>
           <w:rFonts w:ascii="Arial" w:hAnsi="Arial" w:cs="Arial"/>
-          <w:sz w:val="28"/>
-          <w:szCs w:val="28"/>
-          <w:u w:val="single"/>
-          <w:lang w:val="es-ES"/>
-        </w:rPr>
-      </w:pPr>
-      <w:r>
-        <w:rPr>
-          <w:rFonts w:ascii="Arial" w:hAnsi="Arial" w:cs="Arial"/>
           <w:b/>
           <w:bCs/>
           <w:sz w:val="28"/>
           <w:szCs w:val="28"/>
-        </w:rPr>
-        <w:t>3.</w:t>
-      </w:r>
+          <w:u w:val="single"/>
+          <w:lang w:val="es-ES"/>
+        </w:rPr>
+      </w:pPr>
       <w:r>
         <w:rPr>
           <w:rFonts w:ascii="Arial" w:hAnsi="Arial" w:cs="Arial"/>
@@ -421,6 +376,16 @@
           <w:sz w:val="28"/>
           <w:szCs w:val="28"/>
         </w:rPr>
+        <w:t>3.</w:t>
+      </w:r>
+      <w:r>
+        <w:rPr>
+          <w:rFonts w:ascii="Arial" w:hAnsi="Arial" w:cs="Arial"/>
+          <w:b/>
+          <w:bCs/>
+          <w:sz w:val="28"/>
+          <w:szCs w:val="28"/>
+        </w:rPr>
         <w:t>Metodo de Educción: Escenarios.</w:t>
       </w:r>
       <w:r>
@@ -432,6 +397,832 @@
         </w:rPr>
         <w:br/>
       </w:r>
+    </w:p>
+    <w:p>
+      <w:pPr>
+        <w:ind w:firstLine="0"/>
+        <w:jc w:val="left"/>
+        <w:rPr>
+          <w:rFonts w:ascii="Arial" w:hAnsi="Arial" w:cs="Arial"/>
+          <w:sz w:val="28"/>
+          <w:szCs w:val="28"/>
+          <w:lang w:val="es-ES"/>
+        </w:rPr>
+      </w:pPr>
+      <w:r>
+        <w:rPr>
+          <w:rFonts w:ascii="Arial" w:hAnsi="Arial" w:cs="Arial"/>
+          <w:sz w:val="28"/>
+          <w:szCs w:val="28"/>
+          <w:lang w:val="es-ES"/>
+        </w:rPr>
+        <w:t xml:space="preserve">Los distintos escenarios que va a tener el usuario </w:t>
+      </w:r>
+      <w:proofErr w:type="gramStart"/>
+      <w:r>
+        <w:rPr>
+          <w:rFonts w:ascii="Arial" w:hAnsi="Arial" w:cs="Arial"/>
+          <w:sz w:val="28"/>
+          <w:szCs w:val="28"/>
+          <w:lang w:val="es-ES"/>
+        </w:rPr>
+        <w:t>será</w:t>
+      </w:r>
+      <w:proofErr w:type="gramEnd"/>
+      <w:r>
+        <w:rPr>
+          <w:rFonts w:ascii="Arial" w:hAnsi="Arial" w:cs="Arial"/>
+          <w:sz w:val="28"/>
+          <w:szCs w:val="28"/>
+          <w:lang w:val="es-ES"/>
+        </w:rPr>
+        <w:t>:</w:t>
+      </w:r>
+    </w:p>
+    <w:p>
+      <w:pPr>
+        <w:ind w:firstLine="0"/>
+        <w:jc w:val="left"/>
+        <w:rPr>
+          <w:rFonts w:ascii="Arial" w:hAnsi="Arial" w:cs="Arial"/>
+          <w:sz w:val="28"/>
+          <w:szCs w:val="28"/>
+          <w:lang w:val="es-ES"/>
+        </w:rPr>
+      </w:pPr>
+      <w:r>
+        <w:rPr>
+          <w:rFonts w:ascii="Arial" w:hAnsi="Arial" w:cs="Arial"/>
+          <w:sz w:val="28"/>
+          <w:szCs w:val="28"/>
+          <w:lang w:val="es-ES"/>
+        </w:rPr>
+        <w:tab/>
+        <w:t>-</w:t>
+      </w:r>
+      <w:proofErr w:type="gramStart"/>
+      <w:r>
+        <w:rPr>
+          <w:rFonts w:ascii="Arial" w:hAnsi="Arial" w:cs="Arial"/>
+          <w:sz w:val="28"/>
+          <w:szCs w:val="28"/>
+          <w:lang w:val="es-ES"/>
+        </w:rPr>
+        <w:t>Registrarse</w:t>
+      </w:r>
+      <w:r>
+        <w:rPr>
+          <w:rFonts w:ascii="Arial" w:hAnsi="Arial" w:cs="Arial"/>
+          <w:sz w:val="28"/>
+          <w:szCs w:val="28"/>
+          <w:lang w:val="es-ES"/>
+        </w:rPr>
+        <w:t>(</w:t>
+      </w:r>
+      <w:proofErr w:type="gramEnd"/>
+      <w:r>
+        <w:rPr>
+          <w:rFonts w:ascii="Arial" w:hAnsi="Arial" w:cs="Arial"/>
+          <w:sz w:val="28"/>
+          <w:szCs w:val="28"/>
+          <w:lang w:val="es-ES"/>
+        </w:rPr>
+        <w:t>como usuario o administrador)</w:t>
+      </w:r>
+      <w:r>
+        <w:rPr>
+          <w:rFonts w:ascii="Arial" w:hAnsi="Arial" w:cs="Arial"/>
+          <w:sz w:val="28"/>
+          <w:szCs w:val="28"/>
+          <w:lang w:val="es-ES"/>
+        </w:rPr>
+        <w:t xml:space="preserve"> – Inicio de sesión </w:t>
+      </w:r>
+      <w:r>
+        <w:rPr>
+          <w:rFonts w:ascii="Arial" w:hAnsi="Arial" w:cs="Arial"/>
+          <w:sz w:val="28"/>
+          <w:szCs w:val="28"/>
+          <w:lang w:val="es-ES"/>
+        </w:rPr>
+        <w:t xml:space="preserve">                 </w:t>
+      </w:r>
+      <w:r>
+        <w:rPr>
+          <w:rFonts w:ascii="Arial" w:hAnsi="Arial" w:cs="Arial"/>
+          <w:sz w:val="28"/>
+          <w:szCs w:val="28"/>
+          <w:lang w:val="es-ES"/>
+        </w:rPr>
+        <w:t>–</w:t>
+      </w:r>
+      <w:r>
+        <w:rPr>
+          <w:rFonts w:ascii="Arial" w:hAnsi="Arial" w:cs="Arial"/>
+          <w:sz w:val="28"/>
+          <w:szCs w:val="28"/>
+          <w:lang w:val="es-ES"/>
+        </w:rPr>
+        <w:t xml:space="preserve">                                    </w:t>
+      </w:r>
+      <w:r>
+        <w:rPr>
+          <w:rFonts w:ascii="Arial" w:hAnsi="Arial" w:cs="Arial"/>
+          <w:sz w:val="28"/>
+          <w:szCs w:val="28"/>
+          <w:lang w:val="es-ES"/>
+        </w:rPr>
+        <w:t xml:space="preserve"> Recuperación de contraseña</w:t>
+      </w:r>
+    </w:p>
+    <w:p>
+      <w:pPr>
+        <w:ind w:firstLine="0"/>
+        <w:jc w:val="left"/>
+        <w:rPr>
+          <w:rFonts w:ascii="Arial" w:hAnsi="Arial" w:cs="Arial"/>
+          <w:sz w:val="28"/>
+          <w:szCs w:val="28"/>
+          <w:lang w:val="es-ES"/>
+        </w:rPr>
+      </w:pPr>
+      <w:r>
+        <w:rPr>
+          <w:rFonts w:ascii="Arial" w:hAnsi="Arial" w:cs="Arial"/>
+          <w:sz w:val="28"/>
+          <w:szCs w:val="28"/>
+          <w:lang w:val="es-ES"/>
+        </w:rPr>
+        <w:tab/>
+        <w:t xml:space="preserve">-Subir/Actualizar Stock </w:t>
+      </w:r>
+    </w:p>
+    <w:p>
+      <w:pPr>
+        <w:ind w:firstLine="0"/>
+        <w:jc w:val="left"/>
+        <w:rPr>
+          <w:rFonts w:ascii="Arial" w:hAnsi="Arial" w:cs="Arial"/>
+          <w:sz w:val="28"/>
+          <w:szCs w:val="28"/>
+          <w:lang w:val="es-ES"/>
+        </w:rPr>
+      </w:pPr>
+      <w:r>
+        <w:rPr>
+          <w:rFonts w:ascii="Arial" w:hAnsi="Arial" w:cs="Arial"/>
+          <w:sz w:val="28"/>
+          <w:szCs w:val="28"/>
+          <w:lang w:val="es-ES"/>
+        </w:rPr>
+        <w:tab/>
+        <w:t>-Realizar Venta</w:t>
+      </w:r>
+    </w:p>
+    <w:p>
+      <w:pPr>
+        <w:ind w:firstLine="0"/>
+        <w:jc w:val="left"/>
+        <w:rPr>
+          <w:rFonts w:ascii="Arial" w:hAnsi="Arial" w:cs="Arial"/>
+          <w:sz w:val="28"/>
+          <w:szCs w:val="28"/>
+          <w:lang w:val="es-ES"/>
+        </w:rPr>
+      </w:pPr>
+      <w:r>
+        <w:rPr>
+          <w:rFonts w:ascii="Arial" w:hAnsi="Arial" w:cs="Arial"/>
+          <w:sz w:val="28"/>
+          <w:szCs w:val="28"/>
+          <w:lang w:val="es-ES"/>
+        </w:rPr>
+        <w:tab/>
+        <w:t xml:space="preserve">-Consultar </w:t>
+      </w:r>
+      <w:r>
+        <w:rPr>
+          <w:rFonts w:ascii="Arial" w:hAnsi="Arial" w:cs="Arial"/>
+          <w:sz w:val="28"/>
+          <w:szCs w:val="28"/>
+          <w:lang w:val="es-ES"/>
+        </w:rPr>
+        <w:t xml:space="preserve">ventas realizadas (día, semana, mes, año), con  </w:t>
+      </w:r>
+    </w:p>
+    <w:p>
+      <w:pPr>
+        <w:ind w:firstLine="0"/>
+        <w:jc w:val="left"/>
+        <w:rPr>
+          <w:rFonts w:ascii="Arial" w:hAnsi="Arial" w:cs="Arial"/>
+          <w:sz w:val="28"/>
+          <w:szCs w:val="28"/>
+          <w:u w:val="single"/>
+          <w:lang w:val="es-ES"/>
+        </w:rPr>
+      </w:pPr>
+      <w:r>
+        <w:rPr>
+          <w:rFonts w:ascii="Arial" w:hAnsi="Arial" w:cs="Arial"/>
+          <w:sz w:val="28"/>
+          <w:szCs w:val="28"/>
+          <w:lang w:val="es-ES"/>
+        </w:rPr>
+        <w:t xml:space="preserve">           Generación de informe tipo pdf.                   </w:t>
+      </w:r>
+    </w:p>
+    <w:p>
+      <w:pPr>
+        <w:ind w:firstLine="0"/>
+        <w:jc w:val="left"/>
+        <w:rPr>
+          <w:rFonts w:ascii="Arial" w:hAnsi="Arial" w:cs="Arial"/>
+          <w:sz w:val="28"/>
+          <w:szCs w:val="28"/>
+          <w:u w:val="single"/>
+          <w:lang w:val="es-ES"/>
+        </w:rPr>
+      </w:pPr>
+    </w:p>
+    <w:p>
+      <w:pPr>
+        <w:ind w:firstLine="0"/>
+        <w:jc w:val="left"/>
+        <w:rPr>
+          <w:rFonts w:ascii="Arial" w:hAnsi="Arial" w:cs="Arial"/>
+          <w:sz w:val="28"/>
+          <w:szCs w:val="28"/>
+          <w:lang w:val="es-ES"/>
+        </w:rPr>
+      </w:pPr>
+      <w:r>
+        <w:rPr>
+          <w:rFonts w:ascii="Arial" w:hAnsi="Arial" w:cs="Arial"/>
+          <w:b/>
+          <w:bCs/>
+          <w:sz w:val="28"/>
+          <w:szCs w:val="28"/>
+          <w:lang w:val="es-ES"/>
+        </w:rPr>
+        <w:lastRenderedPageBreak/>
+        <w:t xml:space="preserve">Escenario: </w:t>
+      </w:r>
+      <w:r>
+        <w:rPr>
+          <w:rFonts w:ascii="Arial" w:hAnsi="Arial" w:cs="Arial"/>
+          <w:sz w:val="28"/>
+          <w:szCs w:val="28"/>
+          <w:lang w:val="es-ES"/>
+        </w:rPr>
+        <w:t xml:space="preserve">Registro de </w:t>
+      </w:r>
+      <w:r>
+        <w:rPr>
+          <w:rFonts w:ascii="Arial" w:hAnsi="Arial" w:cs="Arial"/>
+          <w:sz w:val="28"/>
+          <w:szCs w:val="28"/>
+          <w:lang w:val="es-ES"/>
+        </w:rPr>
+        <w:t>usuario (</w:t>
+      </w:r>
+      <w:r>
+        <w:rPr>
+          <w:rFonts w:ascii="Arial" w:hAnsi="Arial" w:cs="Arial"/>
+          <w:sz w:val="28"/>
+          <w:szCs w:val="28"/>
+          <w:lang w:val="es-ES"/>
+        </w:rPr>
+        <w:t>según perfil a ocupar).</w:t>
+      </w:r>
+    </w:p>
+    <w:p>
+      <w:pPr>
+        <w:ind w:firstLine="0"/>
+        <w:jc w:val="left"/>
+        <w:rPr>
+          <w:rFonts w:ascii="Arial" w:hAnsi="Arial" w:cs="Arial"/>
+          <w:sz w:val="28"/>
+          <w:szCs w:val="28"/>
+          <w:lang w:val="es-ES"/>
+        </w:rPr>
+      </w:pPr>
+      <w:r>
+        <w:rPr>
+          <w:rFonts w:ascii="Arial" w:hAnsi="Arial" w:cs="Arial"/>
+          <w:sz w:val="28"/>
+          <w:szCs w:val="28"/>
+          <w:lang w:val="es-ES"/>
+        </w:rPr>
+        <w:t>Objetivo del usuario       Registrarse en el sistema.</w:t>
+      </w:r>
+    </w:p>
+    <w:p>
+      <w:pPr>
+        <w:ind w:firstLine="0"/>
+        <w:rPr>
+          <w:rFonts w:ascii="Arial" w:hAnsi="Arial" w:cs="Arial"/>
+          <w:sz w:val="28"/>
+          <w:szCs w:val="28"/>
+          <w:lang w:val="es-ES"/>
+        </w:rPr>
+      </w:pPr>
+      <w:r>
+        <w:rPr>
+          <w:rFonts w:ascii="Arial" w:hAnsi="Arial" w:cs="Arial"/>
+          <w:sz w:val="28"/>
+          <w:szCs w:val="28"/>
+          <w:lang w:val="es-ES"/>
+        </w:rPr>
+        <w:t>Contexto del sistema</w:t>
+      </w:r>
+      <w:r>
+        <w:rPr>
+          <w:rFonts w:ascii="Arial" w:hAnsi="Arial" w:cs="Arial"/>
+          <w:sz w:val="28"/>
+          <w:szCs w:val="28"/>
+          <w:lang w:val="es-ES"/>
+        </w:rPr>
+        <w:t>:</w:t>
+      </w:r>
+      <w:r>
+        <w:rPr>
+          <w:rFonts w:ascii="Arial" w:hAnsi="Arial" w:cs="Arial"/>
+          <w:sz w:val="28"/>
+          <w:szCs w:val="28"/>
+          <w:lang w:val="es-ES"/>
+        </w:rPr>
+        <w:t xml:space="preserve"> </w:t>
+      </w:r>
+      <w:r>
+        <w:rPr>
+          <w:rFonts w:ascii="Arial" w:hAnsi="Arial" w:cs="Arial"/>
+          <w:sz w:val="28"/>
+          <w:szCs w:val="28"/>
+          <w:lang w:val="es-ES"/>
+        </w:rPr>
+        <w:t xml:space="preserve">El usuario accede al formulario de registro                                                                                                                            </w:t>
+      </w:r>
+      <w:r>
+        <w:rPr>
+          <w:rFonts w:ascii="Arial" w:hAnsi="Arial" w:cs="Arial"/>
+          <w:sz w:val="28"/>
+          <w:szCs w:val="28"/>
+          <w:lang w:val="es-ES"/>
+        </w:rPr>
+        <w:t xml:space="preserve"> desde</w:t>
+      </w:r>
+      <w:r>
+        <w:rPr>
+          <w:rFonts w:ascii="Arial" w:hAnsi="Arial" w:cs="Arial"/>
+          <w:sz w:val="28"/>
+          <w:szCs w:val="28"/>
+          <w:lang w:val="es-ES"/>
+        </w:rPr>
+        <w:t xml:space="preserve"> la </w:t>
+      </w:r>
+      <w:r>
+        <w:rPr>
+          <w:rFonts w:ascii="Arial" w:hAnsi="Arial" w:cs="Arial"/>
+          <w:sz w:val="28"/>
+          <w:szCs w:val="28"/>
+          <w:lang w:val="es-ES"/>
+        </w:rPr>
+        <w:t xml:space="preserve">página </w:t>
+      </w:r>
+      <w:proofErr w:type="gramStart"/>
+      <w:r>
+        <w:rPr>
+          <w:rFonts w:ascii="Arial" w:hAnsi="Arial" w:cs="Arial"/>
+          <w:sz w:val="28"/>
+          <w:szCs w:val="28"/>
+          <w:lang w:val="es-ES"/>
+        </w:rPr>
+        <w:t xml:space="preserve">de </w:t>
+      </w:r>
+      <w:r>
+        <w:rPr>
+          <w:rFonts w:ascii="Arial" w:hAnsi="Arial" w:cs="Arial"/>
+          <w:sz w:val="28"/>
+          <w:szCs w:val="28"/>
+          <w:lang w:val="es-ES"/>
+        </w:rPr>
+        <w:t xml:space="preserve"> </w:t>
+      </w:r>
+      <w:r>
+        <w:rPr>
+          <w:rFonts w:ascii="Arial" w:hAnsi="Arial" w:cs="Arial"/>
+          <w:sz w:val="28"/>
+          <w:szCs w:val="28"/>
+          <w:lang w:val="es-ES"/>
+        </w:rPr>
+        <w:t>recepción</w:t>
+      </w:r>
+      <w:proofErr w:type="gramEnd"/>
+      <w:r>
+        <w:rPr>
+          <w:rFonts w:ascii="Arial" w:hAnsi="Arial" w:cs="Arial"/>
+          <w:sz w:val="28"/>
+          <w:szCs w:val="28"/>
+          <w:lang w:val="es-ES"/>
+        </w:rPr>
+        <w:t>.</w:t>
+      </w:r>
+    </w:p>
+    <w:p>
+      <w:pPr>
+        <w:ind w:firstLine="0"/>
+        <w:rPr>
+          <w:rFonts w:ascii="Arial" w:hAnsi="Arial" w:cs="Arial"/>
+          <w:sz w:val="28"/>
+          <w:szCs w:val="28"/>
+          <w:lang w:val="es-ES"/>
+        </w:rPr>
+      </w:pPr>
+      <w:r>
+        <w:rPr>
+          <w:rFonts w:ascii="Arial" w:hAnsi="Arial" w:cs="Arial"/>
+          <w:sz w:val="28"/>
+          <w:szCs w:val="28"/>
+          <w:lang w:val="es-ES"/>
+        </w:rPr>
+        <w:t>Actor: Usuario</w:t>
+      </w:r>
+      <w:r>
+        <w:rPr>
+          <w:rFonts w:ascii="Arial" w:hAnsi="Arial" w:cs="Arial"/>
+          <w:sz w:val="28"/>
+          <w:szCs w:val="28"/>
+          <w:lang w:val="es-ES"/>
+        </w:rPr>
+        <w:t>/Administrador</w:t>
+      </w:r>
+    </w:p>
+    <w:p>
+      <w:pPr>
+        <w:ind w:firstLine="0"/>
+        <w:rPr>
+          <w:rFonts w:ascii="Arial" w:hAnsi="Arial" w:cs="Arial"/>
+          <w:sz w:val="28"/>
+          <w:szCs w:val="28"/>
+          <w:lang w:val="es-ES"/>
+        </w:rPr>
+      </w:pPr>
+      <w:r>
+        <w:rPr>
+          <w:rFonts w:ascii="Arial" w:hAnsi="Arial" w:cs="Arial"/>
+          <w:sz w:val="28"/>
+          <w:szCs w:val="28"/>
+          <w:lang w:val="es-ES"/>
+        </w:rPr>
+        <w:t>Interacción</w:t>
+      </w:r>
+      <w:r>
+        <w:rPr>
+          <w:rFonts w:ascii="Arial" w:hAnsi="Arial" w:cs="Arial"/>
+          <w:sz w:val="28"/>
+          <w:szCs w:val="28"/>
+          <w:lang w:val="es-ES"/>
+        </w:rPr>
+        <w:t xml:space="preserve"> secuencial</w:t>
+      </w:r>
+      <w:r>
+        <w:rPr>
+          <w:rFonts w:ascii="Arial" w:hAnsi="Arial" w:cs="Arial"/>
+          <w:sz w:val="28"/>
+          <w:szCs w:val="28"/>
+          <w:lang w:val="es-ES"/>
+        </w:rPr>
+        <w:t xml:space="preserve">: </w:t>
+      </w:r>
+    </w:p>
+    <w:p>
+      <w:pPr>
+        <w:pStyle w:val="Prrafodelista"/>
+        <w:numPr>
+          <w:ilvl w:val="0"/>
+          <w:numId w:val="16"/>
+        </w:numPr>
+        <w:rPr>
+          <w:rFonts w:ascii="Arial" w:hAnsi="Arial" w:cs="Arial"/>
+          <w:sz w:val="28"/>
+          <w:szCs w:val="28"/>
+          <w:lang w:val="es-ES"/>
+        </w:rPr>
+      </w:pPr>
+      <w:r>
+        <w:rPr>
+          <w:rFonts w:ascii="Arial" w:hAnsi="Arial" w:cs="Arial"/>
+          <w:sz w:val="28"/>
+          <w:szCs w:val="28"/>
+        </w:rPr>
+        <w:t>El usuario accede al sistema</w:t>
+      </w:r>
+      <w:r>
+        <w:rPr>
+          <w:rFonts w:ascii="Arial" w:hAnsi="Arial" w:cs="Arial"/>
+          <w:sz w:val="28"/>
+          <w:szCs w:val="28"/>
+        </w:rPr>
+        <w:t>.</w:t>
+      </w:r>
+    </w:p>
+    <w:p>
+      <w:pPr>
+        <w:pStyle w:val="Prrafodelista"/>
+        <w:numPr>
+          <w:ilvl w:val="0"/>
+          <w:numId w:val="16"/>
+        </w:numPr>
+        <w:rPr>
+          <w:rFonts w:ascii="Arial" w:hAnsi="Arial" w:cs="Arial"/>
+          <w:sz w:val="28"/>
+          <w:szCs w:val="28"/>
+          <w:lang w:val="es-ES"/>
+        </w:rPr>
+      </w:pPr>
+      <w:r>
+        <w:rPr>
+          <w:rFonts w:ascii="Arial" w:hAnsi="Arial" w:cs="Arial"/>
+          <w:sz w:val="28"/>
+          <w:szCs w:val="28"/>
+        </w:rPr>
+        <w:t>Hace clic en "Registrarse"</w:t>
+      </w:r>
+      <w:r>
+        <w:rPr>
+          <w:rFonts w:ascii="Arial" w:hAnsi="Arial" w:cs="Arial"/>
+          <w:sz w:val="28"/>
+          <w:szCs w:val="28"/>
+        </w:rPr>
+        <w:t>.</w:t>
+      </w:r>
+    </w:p>
+    <w:p>
+      <w:pPr>
+        <w:pStyle w:val="Prrafodelista"/>
+        <w:numPr>
+          <w:ilvl w:val="0"/>
+          <w:numId w:val="16"/>
+        </w:numPr>
+        <w:rPr>
+          <w:rFonts w:ascii="Arial" w:hAnsi="Arial" w:cs="Arial"/>
+          <w:sz w:val="28"/>
+          <w:szCs w:val="28"/>
+          <w:lang w:val="es-ES"/>
+        </w:rPr>
+      </w:pPr>
+      <w:r>
+        <w:rPr>
+          <w:rFonts w:ascii="Arial" w:hAnsi="Arial" w:cs="Arial"/>
+          <w:sz w:val="28"/>
+          <w:szCs w:val="28"/>
+        </w:rPr>
+        <w:t xml:space="preserve">Completa los campos requeridos (nombre, email, contraseña, </w:t>
+      </w:r>
+      <w:r>
+        <w:rPr>
+          <w:rFonts w:ascii="Arial" w:hAnsi="Arial" w:cs="Arial"/>
+          <w:sz w:val="28"/>
+          <w:szCs w:val="28"/>
+        </w:rPr>
+        <w:t xml:space="preserve">perfil a ocupar, </w:t>
+      </w:r>
+      <w:r>
+        <w:rPr>
+          <w:rFonts w:ascii="Arial" w:hAnsi="Arial" w:cs="Arial"/>
+          <w:sz w:val="28"/>
+          <w:szCs w:val="28"/>
+        </w:rPr>
+        <w:t>etc.)</w:t>
+      </w:r>
+      <w:r>
+        <w:rPr>
+          <w:rFonts w:ascii="Arial" w:hAnsi="Arial" w:cs="Arial"/>
+          <w:sz w:val="28"/>
+          <w:szCs w:val="28"/>
+        </w:rPr>
+        <w:t>.</w:t>
+      </w:r>
+    </w:p>
+    <w:p>
+      <w:pPr>
+        <w:pStyle w:val="Prrafodelista"/>
+        <w:numPr>
+          <w:ilvl w:val="0"/>
+          <w:numId w:val="16"/>
+        </w:numPr>
+        <w:rPr>
+          <w:rFonts w:ascii="Arial" w:hAnsi="Arial" w:cs="Arial"/>
+          <w:sz w:val="28"/>
+          <w:szCs w:val="28"/>
+          <w:lang w:val="es-ES"/>
+        </w:rPr>
+      </w:pPr>
+      <w:r>
+        <w:rPr>
+          <w:rFonts w:ascii="Arial" w:hAnsi="Arial" w:cs="Arial"/>
+          <w:sz w:val="28"/>
+          <w:szCs w:val="28"/>
+        </w:rPr>
+        <w:t>Hace clic en "Confirmar"</w:t>
+      </w:r>
+      <w:r>
+        <w:rPr>
+          <w:rFonts w:ascii="Arial" w:hAnsi="Arial" w:cs="Arial"/>
+          <w:sz w:val="28"/>
+          <w:szCs w:val="28"/>
+        </w:rPr>
+        <w:t>.</w:t>
+      </w:r>
+    </w:p>
+    <w:p>
+      <w:pPr>
+        <w:ind w:firstLine="0"/>
+        <w:rPr>
+          <w:rFonts w:ascii="Arial" w:hAnsi="Arial" w:cs="Arial"/>
+          <w:sz w:val="28"/>
+          <w:szCs w:val="28"/>
+          <w:lang w:val="es-ES"/>
+        </w:rPr>
+      </w:pPr>
+      <w:r>
+        <w:rPr>
+          <w:rFonts w:ascii="Arial" w:hAnsi="Arial" w:cs="Arial"/>
+          <w:sz w:val="28"/>
+          <w:szCs w:val="28"/>
+          <w:lang w:val="es-ES"/>
+        </w:rPr>
+        <w:t xml:space="preserve">Excepciones posibles: </w:t>
+      </w:r>
+    </w:p>
+    <w:p>
+      <w:pPr>
+        <w:pStyle w:val="Prrafodelista"/>
+        <w:numPr>
+          <w:ilvl w:val="0"/>
+          <w:numId w:val="17"/>
+        </w:numPr>
+        <w:rPr>
+          <w:rFonts w:ascii="Arial" w:hAnsi="Arial" w:cs="Arial"/>
+          <w:sz w:val="28"/>
+          <w:szCs w:val="28"/>
+          <w:lang w:val="es-ES"/>
+        </w:rPr>
+      </w:pPr>
+      <w:r>
+        <w:rPr>
+          <w:rFonts w:ascii="Arial" w:hAnsi="Arial" w:cs="Arial"/>
+          <w:sz w:val="28"/>
+          <w:szCs w:val="28"/>
+        </w:rPr>
+        <w:t>El email ya está registrado → el sistema muestra mensaje de error</w:t>
+      </w:r>
+    </w:p>
+    <w:p>
+      <w:pPr>
+        <w:pStyle w:val="Prrafodelista"/>
+        <w:numPr>
+          <w:ilvl w:val="0"/>
+          <w:numId w:val="17"/>
+        </w:numPr>
+        <w:rPr>
+          <w:rFonts w:ascii="Arial" w:hAnsi="Arial" w:cs="Arial"/>
+          <w:sz w:val="28"/>
+          <w:szCs w:val="28"/>
+          <w:lang w:val="es-ES"/>
+        </w:rPr>
+      </w:pPr>
+      <w:r>
+        <w:rPr>
+          <w:rFonts w:ascii="Arial" w:hAnsi="Arial" w:cs="Arial"/>
+          <w:sz w:val="28"/>
+          <w:szCs w:val="28"/>
+        </w:rPr>
+        <w:t>Faltan campos obligatorios → se bloquea el envío</w:t>
+      </w:r>
+    </w:p>
+    <w:p>
+      <w:pPr>
+        <w:pStyle w:val="Prrafodelista"/>
+        <w:numPr>
+          <w:ilvl w:val="0"/>
+          <w:numId w:val="17"/>
+        </w:numPr>
+        <w:rPr>
+          <w:rFonts w:ascii="Arial" w:hAnsi="Arial" w:cs="Arial"/>
+          <w:sz w:val="28"/>
+          <w:szCs w:val="28"/>
+          <w:lang w:val="es-ES"/>
+        </w:rPr>
+      </w:pPr>
+      <w:r>
+        <w:rPr>
+          <w:rFonts w:ascii="Arial" w:hAnsi="Arial" w:cs="Arial"/>
+          <w:sz w:val="28"/>
+          <w:szCs w:val="28"/>
+        </w:rPr>
+        <w:t>Contraseña insegura → mensaje con requisitos</w:t>
+      </w:r>
+      <w:r>
+        <w:rPr>
+          <w:rFonts w:ascii="Arial" w:hAnsi="Arial" w:cs="Arial"/>
+          <w:sz w:val="28"/>
+          <w:szCs w:val="28"/>
+        </w:rPr>
+        <w:t>.</w:t>
+      </w:r>
+    </w:p>
+    <w:p>
+      <w:pPr>
+        <w:ind w:firstLine="0"/>
+        <w:rPr>
+          <w:rFonts w:ascii="Arial" w:hAnsi="Arial" w:cs="Arial"/>
+          <w:sz w:val="28"/>
+          <w:szCs w:val="28"/>
+          <w:lang w:val="es-ES"/>
+        </w:rPr>
+      </w:pPr>
+    </w:p>
+    <w:p>
+      <w:pPr>
+        <w:ind w:firstLine="0"/>
+        <w:rPr>
+          <w:rFonts w:ascii="Arial" w:hAnsi="Arial" w:cs="Arial"/>
+          <w:b/>
+          <w:bCs/>
+          <w:sz w:val="28"/>
+          <w:szCs w:val="28"/>
+          <w:lang w:val="es-ES"/>
+        </w:rPr>
+      </w:pPr>
+      <w:r>
+        <w:rPr>
+          <w:rFonts w:ascii="Arial" w:hAnsi="Arial" w:cs="Arial"/>
+          <w:b/>
+          <w:bCs/>
+          <w:sz w:val="28"/>
+          <w:szCs w:val="28"/>
+          <w:lang w:val="es-ES"/>
+        </w:rPr>
+        <w:t xml:space="preserve">Ejemplo de otro modelo de aplicación o abordar el mismo escenario. </w:t>
+      </w:r>
+      <w:r>
+        <w:rPr>
+          <w:rFonts w:ascii="Arial" w:hAnsi="Arial" w:cs="Arial"/>
+          <w:b/>
+          <w:bCs/>
+          <w:sz w:val="28"/>
+          <w:szCs w:val="28"/>
+          <w:lang w:val="es-ES"/>
+        </w:rPr>
+        <w:drawing>
+          <wp:inline distT="0" distB="0" distL="0" distR="0" wp14:anchorId="6B802809" wp14:editId="36165249">
+            <wp:extent cx="5400040" cy="2592070"/>
+            <wp:effectExtent l="0" t="0" r="0" b="0"/>
+            <wp:docPr id="1273153809" name="Imagen 1"/>
+            <wp:cNvGraphicFramePr>
+              <a:graphicFrameLocks xmlns:a="http://schemas.openxmlformats.org/drawingml/2006/main" noChangeAspect="1"/>
+            </wp:cNvGraphicFramePr>
+            <a:graphic xmlns:a="http://schemas.openxmlformats.org/drawingml/2006/main">
+              <a:graphicData uri="http://schemas.openxmlformats.org/drawingml/2006/picture">
+                <pic:pic xmlns:pic="http://schemas.openxmlformats.org/drawingml/2006/picture">
+                  <pic:nvPicPr>
+                    <pic:cNvPr id="1273153809" name=""/>
+                    <pic:cNvPicPr/>
+                  </pic:nvPicPr>
+                  <pic:blipFill>
+                    <a:blip r:embed="rId6"/>
+                    <a:stretch>
+                      <a:fillRect/>
+                    </a:stretch>
+                  </pic:blipFill>
+                  <pic:spPr>
+                    <a:xfrm>
+                      <a:off x="0" y="0"/>
+                      <a:ext cx="5400040" cy="2592070"/>
+                    </a:xfrm>
+                    <a:prstGeom prst="rect">
+                      <a:avLst/>
+                    </a:prstGeom>
+                  </pic:spPr>
+                </pic:pic>
+              </a:graphicData>
+            </a:graphic>
+          </wp:inline>
+        </w:drawing>
+      </w:r>
+    </w:p>
+    <w:p>
+      <w:pPr>
+        <w:ind w:firstLine="0"/>
+        <w:rPr>
+          <w:rFonts w:ascii="Arial" w:hAnsi="Arial" w:cs="Arial"/>
+          <w:sz w:val="28"/>
+          <w:szCs w:val="28"/>
+          <w:lang w:val="es-ES"/>
+        </w:rPr>
+      </w:pPr>
     </w:p>
     <w:sectPr>
       <w:pgSz w:w="11906" w:h="16838"/>
@@ -446,6 +1237,92 @@
 <file path=word/numbering.xml><?xml version="1.0" encoding="utf-8"?>
 <w:numbering xmlns:wpc="http://schemas.microsoft.com/office/word/2010/wordprocessingCanvas" xmlns:cx="http://schemas.microsoft.com/office/drawing/2014/chartex" xmlns:cx1="http://schemas.microsoft.com/office/drawing/2015/9/8/chartex" xmlns:cx2="http://schemas.microsoft.com/office/drawing/2015/10/21/chartex" xmlns:cx3="http://schemas.microsoft.com/office/drawing/2016/5/9/chartex" xmlns:cx4="http://schemas.microsoft.com/office/drawing/2016/5/10/chartex" xmlns:cx5="http://schemas.microsoft.com/office/drawing/2016/5/11/chartex" xmlns:cx6="http://schemas.microsoft.com/office/drawing/2016/5/12/chartex" xmlns:cx7="http://schemas.microsoft.com/office/drawing/2016/5/13/chartex" xmlns:cx8="http://schemas.microsoft.com/office/drawing/2016/5/14/chartex" xmlns:mc="http://schemas.openxmlformats.org/markup-compatibility/2006" xmlns:aink="http://schemas.microsoft.com/office/drawing/2016/ink" xmlns:am3d="http://schemas.microsoft.com/office/drawing/2017/model3d" xmlns:o="urn:schemas-microsoft-com:office:office" xmlns:oel="http://schemas.microsoft.com/office/2019/extlst" xmlns:r="http://schemas.openxmlformats.org/officeDocument/2006/relationships" xmlns:m="http://schemas.openxmlformats.org/officeDocument/2006/math" xmlns:v="urn:schemas-microsoft-com:vml" xmlns:wp14="http://schemas.microsoft.com/office/word/2010/wordprocessingDrawing" xmlns:wp="http://schemas.openxmlformats.org/drawingml/2006/wordprocessingDrawing" xmlns:w10="urn:schemas-microsoft-com:office:word" xmlns:w="http://schemas.openxmlformats.org/wordprocessingml/2006/main" xmlns:w14="http://schemas.microsoft.com/office/word/2010/wordml" xmlns:w15="http://schemas.microsoft.com/office/word/2012/wordml" xmlns:w16cex="http://schemas.microsoft.com/office/word/2018/wordml/cex" xmlns:w16cid="http://schemas.microsoft.com/office/word/2016/wordml/cid" xmlns:w16="http://schemas.microsoft.com/office/word/2018/wordml" xmlns:w16du="http://schemas.microsoft.com/office/word/2023/wordml/word16du" xmlns:w16sdtdh="http://schemas.microsoft.com/office/word/2020/wordml/sdtdatahash" xmlns:w16sdtfl="http://schemas.microsoft.com/office/word/2024/wordml/sdtformatlock" xmlns:w16se="http://schemas.microsoft.com/office/word/2015/wordml/symex" xmlns:wpg="http://schemas.microsoft.com/office/word/2010/wordprocessingGroup" xmlns:wpi="http://schemas.microsoft.com/office/word/2010/wordprocessingInk" xmlns:wne="http://schemas.microsoft.com/office/word/2006/wordml" xmlns:wps="http://schemas.microsoft.com/office/word/2010/wordprocessingShape" mc:Ignorable="w14 w15 w16se w16cid w16 w16cex w16sdtdh w16sdtfl w16du wp14">
   <w:abstractNum w:abstractNumId="0" w15:restartNumberingAfterBreak="0">
+    <w:nsid w:val="03300A1F"/>
+    <w:multiLevelType w:val="hybridMultilevel"/>
+    <w:tmpl w:val="CEC021BE"/>
+    <w:lvl w:ilvl="0" w:tplc="0C0A000F">
+      <w:start w:val="1"/>
+      <w:numFmt w:val="decimal"/>
+      <w:lvlText w:val="%1."/>
+      <w:lvlJc w:val="left"/>
+      <w:pPr>
+        <w:ind w:left="720" w:hanging="360"/>
+      </w:pPr>
+    </w:lvl>
+    <w:lvl w:ilvl="1" w:tplc="0C0A0019" w:tentative="1">
+      <w:start w:val="1"/>
+      <w:numFmt w:val="lowerLetter"/>
+      <w:lvlText w:val="%2."/>
+      <w:lvlJc w:val="left"/>
+      <w:pPr>
+        <w:ind w:left="1440" w:hanging="360"/>
+      </w:pPr>
+    </w:lvl>
+    <w:lvl w:ilvl="2" w:tplc="0C0A001B" w:tentative="1">
+      <w:start w:val="1"/>
+      <w:numFmt w:val="lowerRoman"/>
+      <w:lvlText w:val="%3."/>
+      <w:lvlJc w:val="right"/>
+      <w:pPr>
+        <w:ind w:left="2160" w:hanging="180"/>
+      </w:pPr>
+    </w:lvl>
+    <w:lvl w:ilvl="3" w:tplc="0C0A000F" w:tentative="1">
+      <w:start w:val="1"/>
+      <w:numFmt w:val="decimal"/>
+      <w:lvlText w:val="%4."/>
+      <w:lvlJc w:val="left"/>
+      <w:pPr>
+        <w:ind w:left="2880" w:hanging="360"/>
+      </w:pPr>
+    </w:lvl>
+    <w:lvl w:ilvl="4" w:tplc="0C0A0019" w:tentative="1">
+      <w:start w:val="1"/>
+      <w:numFmt w:val="lowerLetter"/>
+      <w:lvlText w:val="%5."/>
+      <w:lvlJc w:val="left"/>
+      <w:pPr>
+        <w:ind w:left="3600" w:hanging="360"/>
+      </w:pPr>
+    </w:lvl>
+    <w:lvl w:ilvl="5" w:tplc="0C0A001B" w:tentative="1">
+      <w:start w:val="1"/>
+      <w:numFmt w:val="lowerRoman"/>
+      <w:lvlText w:val="%6."/>
+      <w:lvlJc w:val="right"/>
+      <w:pPr>
+        <w:ind w:left="4320" w:hanging="180"/>
+      </w:pPr>
+    </w:lvl>
+    <w:lvl w:ilvl="6" w:tplc="0C0A000F" w:tentative="1">
+      <w:start w:val="1"/>
+      <w:numFmt w:val="decimal"/>
+      <w:lvlText w:val="%7."/>
+      <w:lvlJc w:val="left"/>
+      <w:pPr>
+        <w:ind w:left="5040" w:hanging="360"/>
+      </w:pPr>
+    </w:lvl>
+    <w:lvl w:ilvl="7" w:tplc="0C0A0019" w:tentative="1">
+      <w:start w:val="1"/>
+      <w:numFmt w:val="lowerLetter"/>
+      <w:lvlText w:val="%8."/>
+      <w:lvlJc w:val="left"/>
+      <w:pPr>
+        <w:ind w:left="5760" w:hanging="360"/>
+      </w:pPr>
+    </w:lvl>
+    <w:lvl w:ilvl="8" w:tplc="0C0A001B" w:tentative="1">
+      <w:start w:val="1"/>
+      <w:numFmt w:val="lowerRoman"/>
+      <w:lvlText w:val="%9."/>
+      <w:lvlJc w:val="right"/>
+      <w:pPr>
+        <w:ind w:left="6480" w:hanging="180"/>
+      </w:pPr>
+    </w:lvl>
+  </w:abstractNum>
+  <w:abstractNum w:abstractNumId="1" w15:restartNumberingAfterBreak="0">
     <w:nsid w:val="057B7233"/>
     <w:multiLevelType w:val="multilevel"/>
     <w:tmpl w:val="C2467ECC"/>
@@ -594,7 +1471,7 @@
       </w:rPr>
     </w:lvl>
   </w:abstractNum>
-  <w:abstractNum w:abstractNumId="1" w15:restartNumberingAfterBreak="0">
+  <w:abstractNum w:abstractNumId="2" w15:restartNumberingAfterBreak="0">
     <w:nsid w:val="05BE745F"/>
     <w:multiLevelType w:val="hybridMultilevel"/>
     <w:tmpl w:val="6C68360E"/>
@@ -707,7 +1584,7 @@
       </w:rPr>
     </w:lvl>
   </w:abstractNum>
-  <w:abstractNum w:abstractNumId="2" w15:restartNumberingAfterBreak="0">
+  <w:abstractNum w:abstractNumId="3" w15:restartNumberingAfterBreak="0">
     <w:nsid w:val="104025CA"/>
     <w:multiLevelType w:val="hybridMultilevel"/>
     <w:tmpl w:val="A284501C"/>
@@ -793,7 +1670,7 @@
       </w:pPr>
     </w:lvl>
   </w:abstractNum>
-  <w:abstractNum w:abstractNumId="3" w15:restartNumberingAfterBreak="0">
+  <w:abstractNum w:abstractNumId="4" w15:restartNumberingAfterBreak="0">
     <w:nsid w:val="171C393C"/>
     <w:multiLevelType w:val="multilevel"/>
     <w:tmpl w:val="D8805262"/>
@@ -942,7 +1819,7 @@
       </w:rPr>
     </w:lvl>
   </w:abstractNum>
-  <w:abstractNum w:abstractNumId="4" w15:restartNumberingAfterBreak="0">
+  <w:abstractNum w:abstractNumId="5" w15:restartNumberingAfterBreak="0">
     <w:nsid w:val="30712E8D"/>
     <w:multiLevelType w:val="hybridMultilevel"/>
     <w:tmpl w:val="258818C2"/>
@@ -1055,7 +1932,7 @@
       </w:rPr>
     </w:lvl>
   </w:abstractNum>
-  <w:abstractNum w:abstractNumId="5" w15:restartNumberingAfterBreak="0">
+  <w:abstractNum w:abstractNumId="6" w15:restartNumberingAfterBreak="0">
     <w:nsid w:val="384C770C"/>
     <w:multiLevelType w:val="multilevel"/>
     <w:tmpl w:val="BCCEA8C8"/>
@@ -1168,7 +2045,7 @@
       </w:pPr>
     </w:lvl>
   </w:abstractNum>
-  <w:abstractNum w:abstractNumId="6" w15:restartNumberingAfterBreak="0">
+  <w:abstractNum w:abstractNumId="7" w15:restartNumberingAfterBreak="0">
     <w:nsid w:val="3A371874"/>
     <w:multiLevelType w:val="multilevel"/>
     <w:tmpl w:val="B62AE520"/>
@@ -1317,7 +2194,7 @@
       </w:rPr>
     </w:lvl>
   </w:abstractNum>
-  <w:abstractNum w:abstractNumId="7" w15:restartNumberingAfterBreak="0">
+  <w:abstractNum w:abstractNumId="8" w15:restartNumberingAfterBreak="0">
     <w:nsid w:val="41117397"/>
     <w:multiLevelType w:val="multilevel"/>
     <w:tmpl w:val="7626ED9A"/>
@@ -1430,7 +2307,7 @@
       </w:pPr>
     </w:lvl>
   </w:abstractNum>
-  <w:abstractNum w:abstractNumId="8" w15:restartNumberingAfterBreak="0">
+  <w:abstractNum w:abstractNumId="9" w15:restartNumberingAfterBreak="0">
     <w:nsid w:val="423B0947"/>
     <w:multiLevelType w:val="hybridMultilevel"/>
     <w:tmpl w:val="2ADEECA4"/>
@@ -1542,7 +2419,7 @@
       </w:rPr>
     </w:lvl>
   </w:abstractNum>
-  <w:abstractNum w:abstractNumId="9" w15:restartNumberingAfterBreak="0">
+  <w:abstractNum w:abstractNumId="10" w15:restartNumberingAfterBreak="0">
     <w:nsid w:val="54726748"/>
     <w:multiLevelType w:val="hybridMultilevel"/>
     <w:tmpl w:val="1B32D030"/>
@@ -1654,7 +2531,7 @@
       </w:rPr>
     </w:lvl>
   </w:abstractNum>
-  <w:abstractNum w:abstractNumId="10" w15:restartNumberingAfterBreak="0">
+  <w:abstractNum w:abstractNumId="11" w15:restartNumberingAfterBreak="0">
     <w:nsid w:val="55D87CA2"/>
     <w:multiLevelType w:val="multilevel"/>
     <w:tmpl w:val="7292C2AA"/>
@@ -1767,7 +2644,7 @@
       </w:pPr>
     </w:lvl>
   </w:abstractNum>
-  <w:abstractNum w:abstractNumId="11" w15:restartNumberingAfterBreak="0">
+  <w:abstractNum w:abstractNumId="12" w15:restartNumberingAfterBreak="0">
     <w:nsid w:val="57DD7DBD"/>
     <w:multiLevelType w:val="hybridMultilevel"/>
     <w:tmpl w:val="11D69D78"/>
@@ -1853,7 +2730,7 @@
       </w:pPr>
     </w:lvl>
   </w:abstractNum>
-  <w:abstractNum w:abstractNumId="12" w15:restartNumberingAfterBreak="0">
+  <w:abstractNum w:abstractNumId="13" w15:restartNumberingAfterBreak="0">
     <w:nsid w:val="5FF87ACC"/>
     <w:multiLevelType w:val="multilevel"/>
     <w:tmpl w:val="7C2E9426"/>
@@ -2002,7 +2879,7 @@
       </w:rPr>
     </w:lvl>
   </w:abstractNum>
-  <w:abstractNum w:abstractNumId="13" w15:restartNumberingAfterBreak="0">
+  <w:abstractNum w:abstractNumId="14" w15:restartNumberingAfterBreak="0">
     <w:nsid w:val="63DA661F"/>
     <w:multiLevelType w:val="hybridMultilevel"/>
     <w:tmpl w:val="181A12CA"/>
@@ -2115,7 +2992,7 @@
       </w:rPr>
     </w:lvl>
   </w:abstractNum>
-  <w:abstractNum w:abstractNumId="14" w15:restartNumberingAfterBreak="0">
+  <w:abstractNum w:abstractNumId="15" w15:restartNumberingAfterBreak="0">
     <w:nsid w:val="6E910747"/>
     <w:multiLevelType w:val="multilevel"/>
     <w:tmpl w:val="C7BE5628"/>
@@ -2228,50 +3105,142 @@
       </w:pPr>
     </w:lvl>
   </w:abstractNum>
+  <w:abstractNum w:abstractNumId="16" w15:restartNumberingAfterBreak="0">
+    <w:nsid w:val="7FA702BB"/>
+    <w:multiLevelType w:val="hybridMultilevel"/>
+    <w:tmpl w:val="00FAC01C"/>
+    <w:lvl w:ilvl="0" w:tplc="0C0A000F">
+      <w:start w:val="1"/>
+      <w:numFmt w:val="decimal"/>
+      <w:lvlText w:val="%1."/>
+      <w:lvlJc w:val="left"/>
+      <w:pPr>
+        <w:ind w:left="720" w:hanging="360"/>
+      </w:pPr>
+    </w:lvl>
+    <w:lvl w:ilvl="1" w:tplc="0C0A0019" w:tentative="1">
+      <w:start w:val="1"/>
+      <w:numFmt w:val="lowerLetter"/>
+      <w:lvlText w:val="%2."/>
+      <w:lvlJc w:val="left"/>
+      <w:pPr>
+        <w:ind w:left="1440" w:hanging="360"/>
+      </w:pPr>
+    </w:lvl>
+    <w:lvl w:ilvl="2" w:tplc="0C0A001B" w:tentative="1">
+      <w:start w:val="1"/>
+      <w:numFmt w:val="lowerRoman"/>
+      <w:lvlText w:val="%3."/>
+      <w:lvlJc w:val="right"/>
+      <w:pPr>
+        <w:ind w:left="2160" w:hanging="180"/>
+      </w:pPr>
+    </w:lvl>
+    <w:lvl w:ilvl="3" w:tplc="0C0A000F" w:tentative="1">
+      <w:start w:val="1"/>
+      <w:numFmt w:val="decimal"/>
+      <w:lvlText w:val="%4."/>
+      <w:lvlJc w:val="left"/>
+      <w:pPr>
+        <w:ind w:left="2880" w:hanging="360"/>
+      </w:pPr>
+    </w:lvl>
+    <w:lvl w:ilvl="4" w:tplc="0C0A0019" w:tentative="1">
+      <w:start w:val="1"/>
+      <w:numFmt w:val="lowerLetter"/>
+      <w:lvlText w:val="%5."/>
+      <w:lvlJc w:val="left"/>
+      <w:pPr>
+        <w:ind w:left="3600" w:hanging="360"/>
+      </w:pPr>
+    </w:lvl>
+    <w:lvl w:ilvl="5" w:tplc="0C0A001B" w:tentative="1">
+      <w:start w:val="1"/>
+      <w:numFmt w:val="lowerRoman"/>
+      <w:lvlText w:val="%6."/>
+      <w:lvlJc w:val="right"/>
+      <w:pPr>
+        <w:ind w:left="4320" w:hanging="180"/>
+      </w:pPr>
+    </w:lvl>
+    <w:lvl w:ilvl="6" w:tplc="0C0A000F" w:tentative="1">
+      <w:start w:val="1"/>
+      <w:numFmt w:val="decimal"/>
+      <w:lvlText w:val="%7."/>
+      <w:lvlJc w:val="left"/>
+      <w:pPr>
+        <w:ind w:left="5040" w:hanging="360"/>
+      </w:pPr>
+    </w:lvl>
+    <w:lvl w:ilvl="7" w:tplc="0C0A0019" w:tentative="1">
+      <w:start w:val="1"/>
+      <w:numFmt w:val="lowerLetter"/>
+      <w:lvlText w:val="%8."/>
+      <w:lvlJc w:val="left"/>
+      <w:pPr>
+        <w:ind w:left="5760" w:hanging="360"/>
+      </w:pPr>
+    </w:lvl>
+    <w:lvl w:ilvl="8" w:tplc="0C0A001B" w:tentative="1">
+      <w:start w:val="1"/>
+      <w:numFmt w:val="lowerRoman"/>
+      <w:lvlText w:val="%9."/>
+      <w:lvlJc w:val="right"/>
+      <w:pPr>
+        <w:ind w:left="6480" w:hanging="180"/>
+      </w:pPr>
+    </w:lvl>
+  </w:abstractNum>
   <w:num w:numId="1" w16cid:durableId="421024664">
+    <w:abstractNumId w:val="5"/>
+  </w:num>
+  <w:num w:numId="2" w16cid:durableId="434328503">
+    <w:abstractNumId w:val="9"/>
+  </w:num>
+  <w:num w:numId="3" w16cid:durableId="1337416838">
+    <w:abstractNumId w:val="10"/>
+  </w:num>
+  <w:num w:numId="4" w16cid:durableId="1798597258">
+    <w:abstractNumId w:val="2"/>
+  </w:num>
+  <w:num w:numId="5" w16cid:durableId="1641030614">
+    <w:abstractNumId w:val="7"/>
+  </w:num>
+  <w:num w:numId="6" w16cid:durableId="1565486341">
+    <w:abstractNumId w:val="1"/>
+  </w:num>
+  <w:num w:numId="7" w16cid:durableId="77288122">
     <w:abstractNumId w:val="4"/>
   </w:num>
-  <w:num w:numId="2" w16cid:durableId="434328503">
+  <w:num w:numId="8" w16cid:durableId="14697596">
+    <w:abstractNumId w:val="13"/>
+  </w:num>
+  <w:num w:numId="9" w16cid:durableId="2042896968">
     <w:abstractNumId w:val="8"/>
   </w:num>
-  <w:num w:numId="3" w16cid:durableId="1337416838">
-    <w:abstractNumId w:val="9"/>
+  <w:num w:numId="10" w16cid:durableId="598410738">
+    <w:abstractNumId w:val="12"/>
   </w:num>
-  <w:num w:numId="4" w16cid:durableId="1798597258">
-    <w:abstractNumId w:val="1"/>
+  <w:num w:numId="11" w16cid:durableId="1014917587">
+    <w:abstractNumId w:val="3"/>
   </w:num>
-  <w:num w:numId="5" w16cid:durableId="1641030614">
+  <w:num w:numId="12" w16cid:durableId="1756852557">
+    <w:abstractNumId w:val="15"/>
+  </w:num>
+  <w:num w:numId="13" w16cid:durableId="1159539660">
+    <w:abstractNumId w:val="11"/>
+  </w:num>
+  <w:num w:numId="14" w16cid:durableId="1125805430">
     <w:abstractNumId w:val="6"/>
   </w:num>
-  <w:num w:numId="6" w16cid:durableId="1565486341">
+  <w:num w:numId="15" w16cid:durableId="1668939781">
+    <w:abstractNumId w:val="14"/>
+  </w:num>
+  <w:num w:numId="16" w16cid:durableId="42869835">
     <w:abstractNumId w:val="0"/>
   </w:num>
-  <w:num w:numId="7" w16cid:durableId="77288122">
-    <w:abstractNumId w:val="3"/>
-  </w:num>
-  <w:num w:numId="8" w16cid:durableId="14697596">
-    <w:abstractNumId w:val="12"/>
-  </w:num>
-  <w:num w:numId="9" w16cid:durableId="2042896968">
-    <w:abstractNumId w:val="7"/>
-  </w:num>
-  <w:num w:numId="10" w16cid:durableId="598410738">
-    <w:abstractNumId w:val="11"/>
-  </w:num>
-  <w:num w:numId="11" w16cid:durableId="1014917587">
-    <w:abstractNumId w:val="2"/>
-  </w:num>
-  <w:num w:numId="12" w16cid:durableId="1756852557">
-    <w:abstractNumId w:val="14"/>
-  </w:num>
-  <w:num w:numId="13" w16cid:durableId="1159539660">
-    <w:abstractNumId w:val="10"/>
-  </w:num>
-  <w:num w:numId="14" w16cid:durableId="1125805430">
-    <w:abstractNumId w:val="5"/>
-  </w:num>
-  <w:num w:numId="15" w16cid:durableId="1668939781">
-    <w:abstractNumId w:val="13"/>
+  <w:num w:numId="17" w16cid:durableId="558593928">
+    <w:abstractNumId w:val="16"/>
   </w:num>
 </w:numbering>
 </file>
@@ -2884,7 +3853,6 @@
   <w:style w:type="character" w:default="1" w:styleId="Fuentedeprrafopredeter">
     <w:name w:val="Default Paragraph Font"/>
     <w:uiPriority w:val="1"/>
-    <w:semiHidden/>
     <w:unhideWhenUsed/>
   </w:style>
   <w:style w:type="table" w:default="1" w:styleId="Tablanormal">

</xml_diff>

<commit_message>
Definicion de escenarios y creacion de entorno de desarrollo
</commit_message>
<xml_diff>
--- a/Plan_Inicial_Proyecto_UMMA.docx
+++ b/Plan_Inicial_Proyecto_UMMA.docx
@@ -190,6 +190,7 @@
           <w:lang w:val="es-ES"/>
         </w:rPr>
       </w:pPr>
+      <w:proofErr w:type="spellStart"/>
       <w:r>
         <w:rPr>
           <w:rFonts w:ascii="Arial" w:hAnsi="Arial" w:cs="Arial"/>
@@ -199,7 +200,43 @@
           <w:szCs w:val="28"/>
           <w:lang w:val="es-ES"/>
         </w:rPr>
-        <w:t>Product Owner:</w:t>
+        <w:t>Product</w:t>
+      </w:r>
+      <w:proofErr w:type="spellEnd"/>
+      <w:r>
+        <w:rPr>
+          <w:rFonts w:ascii="Arial" w:hAnsi="Arial" w:cs="Arial"/>
+          <w:b/>
+          <w:bCs/>
+          <w:sz w:val="28"/>
+          <w:szCs w:val="28"/>
+          <w:lang w:val="es-ES"/>
+        </w:rPr>
+        <w:t xml:space="preserve"> </w:t>
+      </w:r>
+      <w:proofErr w:type="spellStart"/>
+      <w:r>
+        <w:rPr>
+          <w:rFonts w:ascii="Arial" w:hAnsi="Arial" w:cs="Arial"/>
+          <w:b/>
+          <w:bCs/>
+          <w:sz w:val="28"/>
+          <w:szCs w:val="28"/>
+          <w:lang w:val="es-ES"/>
+        </w:rPr>
+        <w:t>Owner</w:t>
+      </w:r>
+      <w:proofErr w:type="spellEnd"/>
+      <w:r>
+        <w:rPr>
+          <w:rFonts w:ascii="Arial" w:hAnsi="Arial" w:cs="Arial"/>
+          <w:b/>
+          <w:bCs/>
+          <w:sz w:val="28"/>
+          <w:szCs w:val="28"/>
+          <w:lang w:val="es-ES"/>
+        </w:rPr>
+        <w:t>:</w:t>
       </w:r>
       <w:r>
         <w:rPr>
@@ -416,27 +453,7 @@
           <w:szCs w:val="28"/>
           <w:lang w:val="es-ES"/>
         </w:rPr>
-        <w:t xml:space="preserve">Los distintos escenarios que va a tener el usuario </w:t>
-      </w:r>
-      <w:proofErr w:type="gramStart"/>
-      <w:r>
-        <w:rPr>
-          <w:rFonts w:ascii="Arial" w:hAnsi="Arial" w:cs="Arial"/>
-          <w:sz w:val="28"/>
-          <w:szCs w:val="28"/>
-          <w:lang w:val="es-ES"/>
-        </w:rPr>
-        <w:t>será</w:t>
-      </w:r>
-      <w:proofErr w:type="gramEnd"/>
-      <w:r>
-        <w:rPr>
-          <w:rFonts w:ascii="Arial" w:hAnsi="Arial" w:cs="Arial"/>
-          <w:sz w:val="28"/>
-          <w:szCs w:val="28"/>
-          <w:lang w:val="es-ES"/>
-        </w:rPr>
-        <w:t>:</w:t>
+        <w:t>Los distintos escenarios que va a tener el usuario será:</w:t>
       </w:r>
     </w:p>
     <w:p>
@@ -458,36 +475,16 @@
           <w:lang w:val="es-ES"/>
         </w:rPr>
         <w:tab/>
-        <w:t>-</w:t>
-      </w:r>
-      <w:proofErr w:type="gramStart"/>
-      <w:r>
-        <w:rPr>
-          <w:rFonts w:ascii="Arial" w:hAnsi="Arial" w:cs="Arial"/>
-          <w:sz w:val="28"/>
-          <w:szCs w:val="28"/>
-          <w:lang w:val="es-ES"/>
-        </w:rPr>
-        <w:t>Registrarse</w:t>
-      </w:r>
-      <w:r>
-        <w:rPr>
-          <w:rFonts w:ascii="Arial" w:hAnsi="Arial" w:cs="Arial"/>
-          <w:sz w:val="28"/>
-          <w:szCs w:val="28"/>
-          <w:lang w:val="es-ES"/>
-        </w:rPr>
-        <w:t>(</w:t>
-      </w:r>
-      <w:proofErr w:type="gramEnd"/>
-      <w:r>
-        <w:rPr>
-          <w:rFonts w:ascii="Arial" w:hAnsi="Arial" w:cs="Arial"/>
-          <w:sz w:val="28"/>
-          <w:szCs w:val="28"/>
-          <w:lang w:val="es-ES"/>
-        </w:rPr>
-        <w:t>como usuario o administrador)</w:t>
+        <w:t>-Registrarse</w:t>
+      </w:r>
+      <w:r>
+        <w:rPr>
+          <w:rFonts w:ascii="Arial" w:hAnsi="Arial" w:cs="Arial"/>
+          <w:sz w:val="28"/>
+          <w:szCs w:val="28"/>
+          <w:lang w:val="es-ES"/>
+        </w:rPr>
+        <w:t>(como usuario o administrador)</w:t>
       </w:r>
       <w:r>
         <w:rPr>
@@ -629,7 +626,27 @@
           <w:szCs w:val="28"/>
           <w:lang w:val="es-ES"/>
         </w:rPr>
-        <w:t xml:space="preserve">           Generación de informe tipo pdf.                   </w:t>
+        <w:t xml:space="preserve">           Generación de informe tipo </w:t>
+      </w:r>
+      <w:proofErr w:type="spellStart"/>
+      <w:r>
+        <w:rPr>
+          <w:rFonts w:ascii="Arial" w:hAnsi="Arial" w:cs="Arial"/>
+          <w:sz w:val="28"/>
+          <w:szCs w:val="28"/>
+          <w:lang w:val="es-ES"/>
+        </w:rPr>
+        <w:t>pdf</w:t>
+      </w:r>
+      <w:proofErr w:type="spellEnd"/>
+      <w:r>
+        <w:rPr>
+          <w:rFonts w:ascii="Arial" w:hAnsi="Arial" w:cs="Arial"/>
+          <w:sz w:val="28"/>
+          <w:szCs w:val="28"/>
+          <w:lang w:val="es-ES"/>
+        </w:rPr>
+        <w:t xml:space="preserve">.                   </w:t>
       </w:r>
     </w:p>
     <w:p>
@@ -666,7 +683,29 @@
           <w:lang w:val="es-ES"/>
         </w:rPr>
         <w:lastRenderedPageBreak/>
-        <w:t xml:space="preserve">Escenario: </w:t>
+        <w:t>Escenario</w:t>
+      </w:r>
+      <w:r>
+        <w:rPr>
+          <w:rFonts w:ascii="Arial" w:hAnsi="Arial" w:cs="Arial"/>
+          <w:b/>
+          <w:bCs/>
+          <w:sz w:val="28"/>
+          <w:szCs w:val="28"/>
+          <w:lang w:val="es-ES"/>
+        </w:rPr>
+        <w:t xml:space="preserve"> 1</w:t>
+      </w:r>
+      <w:r>
+        <w:rPr>
+          <w:rFonts w:ascii="Arial" w:hAnsi="Arial" w:cs="Arial"/>
+          <w:b/>
+          <w:bCs/>
+          <w:sz w:val="28"/>
+          <w:szCs w:val="28"/>
+          <w:lang w:val="es-ES"/>
+        </w:rPr>
+        <w:t xml:space="preserve">: </w:t>
       </w:r>
       <w:r>
         <w:rPr>
@@ -714,7 +753,25 @@
           <w:szCs w:val="28"/>
           <w:lang w:val="es-ES"/>
         </w:rPr>
-        <w:t>Objetivo del usuario       Registrarse en el sistema.</w:t>
+        <w:t>Objetivo del usuario</w:t>
+      </w:r>
+      <w:r>
+        <w:rPr>
+          <w:rFonts w:ascii="Arial" w:hAnsi="Arial" w:cs="Arial"/>
+          <w:sz w:val="28"/>
+          <w:szCs w:val="28"/>
+          <w:lang w:val="es-ES"/>
+        </w:rPr>
+        <w:t>:</w:t>
+      </w:r>
+      <w:r>
+        <w:rPr>
+          <w:rFonts w:ascii="Arial" w:hAnsi="Arial" w:cs="Arial"/>
+          <w:sz w:val="28"/>
+          <w:szCs w:val="28"/>
+          <w:lang w:val="es-ES"/>
+        </w:rPr>
+        <w:t xml:space="preserve">       Registrarse en el sistema.</w:t>
       </w:r>
     </w:p>
     <w:p>
@@ -790,43 +847,14 @@
         </w:rPr>
         <w:t xml:space="preserve">página </w:t>
       </w:r>
-      <w:proofErr w:type="gramStart"/>
-      <w:r>
-        <w:rPr>
-          <w:rFonts w:ascii="Arial" w:hAnsi="Arial" w:cs="Arial"/>
-          <w:sz w:val="28"/>
-          <w:szCs w:val="28"/>
-          <w:lang w:val="es-ES"/>
-        </w:rPr>
-        <w:t xml:space="preserve">de </w:t>
-      </w:r>
-      <w:r>
-        <w:rPr>
-          <w:rFonts w:ascii="Arial" w:hAnsi="Arial" w:cs="Arial"/>
-          <w:sz w:val="28"/>
-          <w:szCs w:val="28"/>
-          <w:lang w:val="es-ES"/>
-        </w:rPr>
-        <w:t xml:space="preserve"> </w:t>
-      </w:r>
-      <w:r>
-        <w:rPr>
-          <w:rFonts w:ascii="Arial" w:hAnsi="Arial" w:cs="Arial"/>
-          <w:sz w:val="28"/>
-          <w:szCs w:val="28"/>
-          <w:lang w:val="es-ES"/>
-        </w:rPr>
-        <w:t>recepción</w:t>
-      </w:r>
-      <w:proofErr w:type="gramEnd"/>
-      <w:r>
-        <w:rPr>
-          <w:rFonts w:ascii="Arial" w:hAnsi="Arial" w:cs="Arial"/>
-          <w:sz w:val="28"/>
-          <w:szCs w:val="28"/>
-          <w:lang w:val="es-ES"/>
-        </w:rPr>
-        <w:t>.</w:t>
+      <w:r>
+        <w:rPr>
+          <w:rFonts w:ascii="Arial" w:hAnsi="Arial" w:cs="Arial"/>
+          <w:sz w:val="28"/>
+          <w:szCs w:val="28"/>
+          <w:lang w:val="es-ES"/>
+        </w:rPr>
+        <w:t>principal.</w:t>
       </w:r>
     </w:p>
     <w:p>
@@ -916,7 +944,15 @@
           <w:sz w:val="28"/>
           <w:szCs w:val="28"/>
         </w:rPr>
-        <w:t>El usuario accede al sistema</w:t>
+        <w:t>El usuario h</w:t>
+      </w:r>
+      <w:r>
+        <w:rPr>
+          <w:rFonts w:ascii="Arial" w:hAnsi="Arial" w:cs="Arial"/>
+          <w:sz w:val="28"/>
+          <w:szCs w:val="28"/>
+        </w:rPr>
+        <w:t>ace clic en "Registrarse"</w:t>
       </w:r>
       <w:r>
         <w:rPr>
@@ -947,7 +983,23 @@
           <w:sz w:val="28"/>
           <w:szCs w:val="28"/>
         </w:rPr>
-        <w:t>Hace clic en "Registrarse"</w:t>
+        <w:t xml:space="preserve">Completa los campos requeridos (nombre, email, contraseña, </w:t>
+      </w:r>
+      <w:r>
+        <w:rPr>
+          <w:rFonts w:ascii="Arial" w:hAnsi="Arial" w:cs="Arial"/>
+          <w:sz w:val="28"/>
+          <w:szCs w:val="28"/>
+        </w:rPr>
+        <w:t xml:space="preserve">perfil a ocupar, </w:t>
+      </w:r>
+      <w:r>
+        <w:rPr>
+          <w:rFonts w:ascii="Arial" w:hAnsi="Arial" w:cs="Arial"/>
+          <w:sz w:val="28"/>
+          <w:szCs w:val="28"/>
+        </w:rPr>
+        <w:t>etc.)</w:t>
       </w:r>
       <w:r>
         <w:rPr>
@@ -978,23 +1030,7 @@
           <w:sz w:val="28"/>
           <w:szCs w:val="28"/>
         </w:rPr>
-        <w:t xml:space="preserve">Completa los campos requeridos (nombre, email, contraseña, </w:t>
-      </w:r>
-      <w:r>
-        <w:rPr>
-          <w:rFonts w:ascii="Arial" w:hAnsi="Arial" w:cs="Arial"/>
-          <w:sz w:val="28"/>
-          <w:szCs w:val="28"/>
-        </w:rPr>
-        <w:t xml:space="preserve">perfil a ocupar, </w:t>
-      </w:r>
-      <w:r>
-        <w:rPr>
-          <w:rFonts w:ascii="Arial" w:hAnsi="Arial" w:cs="Arial"/>
-          <w:sz w:val="28"/>
-          <w:szCs w:val="28"/>
-        </w:rPr>
-        <w:t>etc.)</w:t>
+        <w:t>Hace clic en "Confirmar"</w:t>
       </w:r>
       <w:r>
         <w:rPr>
@@ -1007,33 +1043,29 @@
     </w:p>
     <w:p>
       <w:pPr>
-        <w:pStyle w:val="Prrafodelista"/>
-        <w:numPr>
-          <w:ilvl w:val="0"/>
-          <w:numId w:val="16"/>
-        </w:numPr>
-        <w:rPr>
-          <w:rFonts w:ascii="Arial" w:hAnsi="Arial" w:cs="Arial"/>
-          <w:sz w:val="28"/>
-          <w:szCs w:val="28"/>
-          <w:lang w:val="es-ES"/>
-        </w:rPr>
-      </w:pPr>
-      <w:r>
-        <w:rPr>
-          <w:rFonts w:ascii="Arial" w:hAnsi="Arial" w:cs="Arial"/>
-          <w:sz w:val="28"/>
-          <w:szCs w:val="28"/>
-        </w:rPr>
-        <w:t>Hace clic en "Confirmar"</w:t>
-      </w:r>
-      <w:r>
-        <w:rPr>
-          <w:rFonts w:ascii="Arial" w:hAnsi="Arial" w:cs="Arial"/>
-          <w:sz w:val="28"/>
-          <w:szCs w:val="28"/>
-        </w:rPr>
-        <w:t>.</w:t>
+        <w:ind w:firstLine="0"/>
+        <w:rPr>
+          <w:rFonts w:ascii="Arial" w:hAnsi="Arial" w:cs="Arial"/>
+          <w:sz w:val="28"/>
+          <w:szCs w:val="28"/>
+          <w:lang w:val="es-ES"/>
+        </w:rPr>
+      </w:pPr>
+      <w:r>
+        <w:rPr>
+          <w:rFonts w:ascii="Arial" w:hAnsi="Arial" w:cs="Arial"/>
+          <w:sz w:val="28"/>
+          <w:szCs w:val="28"/>
+        </w:rPr>
+        <w:t xml:space="preserve">Resultado esperado: </w:t>
+      </w:r>
+      <w:r>
+        <w:rPr>
+          <w:rFonts w:ascii="Arial" w:hAnsi="Arial" w:cs="Arial"/>
+          <w:sz w:val="28"/>
+          <w:szCs w:val="28"/>
+        </w:rPr>
+        <w:t>El sistema guarda los datos, crea la cuenta y muestra un mensaje de confirmación</w:t>
       </w:r>
     </w:p>
     <w:p>
@@ -1149,12 +1181,329 @@
         <w:ind w:firstLine="0"/>
         <w:rPr>
           <w:rFonts w:ascii="Arial" w:hAnsi="Arial" w:cs="Arial"/>
+          <w:sz w:val="28"/>
+          <w:szCs w:val="28"/>
+          <w:lang w:val="es-ES"/>
+        </w:rPr>
+      </w:pPr>
+      <w:r>
+        <w:rPr>
+          <w:rFonts w:ascii="Arial" w:hAnsi="Arial" w:cs="Arial"/>
           <w:b/>
           <w:bCs/>
           <w:sz w:val="28"/>
           <w:szCs w:val="28"/>
           <w:lang w:val="es-ES"/>
         </w:rPr>
+        <w:t xml:space="preserve">Escenario 2: </w:t>
+      </w:r>
+      <w:r>
+        <w:rPr>
+          <w:rFonts w:ascii="Arial" w:hAnsi="Arial" w:cs="Arial"/>
+          <w:sz w:val="28"/>
+          <w:szCs w:val="28"/>
+          <w:lang w:val="es-ES"/>
+        </w:rPr>
+        <w:t>Inicio de sesión.</w:t>
+      </w:r>
+    </w:p>
+    <w:p>
+      <w:pPr>
+        <w:ind w:firstLine="0"/>
+      </w:pPr>
+      <w:r>
+        <w:rPr>
+          <w:rFonts w:ascii="Arial" w:hAnsi="Arial" w:cs="Arial"/>
+          <w:sz w:val="28"/>
+          <w:szCs w:val="28"/>
+          <w:lang w:val="es-ES"/>
+        </w:rPr>
+        <w:t>Objetivo del usuario</w:t>
+      </w:r>
+      <w:r>
+        <w:rPr>
+          <w:rFonts w:ascii="Arial" w:hAnsi="Arial" w:cs="Arial"/>
+          <w:sz w:val="28"/>
+          <w:szCs w:val="28"/>
+          <w:lang w:val="es-ES"/>
+        </w:rPr>
+        <w:t>: El usuario desea Iniciar sesión con una cuenta ya creada</w:t>
+      </w:r>
+      <w:r>
+        <w:rPr>
+          <w:rFonts w:ascii="Arial" w:hAnsi="Arial" w:cs="Arial"/>
+          <w:sz w:val="28"/>
+          <w:szCs w:val="28"/>
+          <w:lang w:val="es-ES"/>
+        </w:rPr>
+        <w:t xml:space="preserve">     </w:t>
+      </w:r>
+    </w:p>
+    <w:p>
+      <w:pPr>
+        <w:ind w:firstLine="0"/>
+      </w:pPr>
+      <w:r>
+        <w:rPr>
+          <w:rFonts w:ascii="Arial" w:hAnsi="Arial" w:cs="Arial"/>
+          <w:sz w:val="28"/>
+          <w:szCs w:val="28"/>
+          <w:lang w:val="es-ES"/>
+        </w:rPr>
+        <w:t xml:space="preserve">Contexto del sistema: </w:t>
+      </w:r>
+      <w:r>
+        <w:rPr>
+          <w:rFonts w:ascii="Arial" w:hAnsi="Arial" w:cs="Arial"/>
+          <w:sz w:val="28"/>
+          <w:szCs w:val="28"/>
+          <w:lang w:val="es-ES"/>
+        </w:rPr>
+        <w:t xml:space="preserve">El usuario </w:t>
+      </w:r>
+      <w:r>
+        <w:rPr>
+          <w:rFonts w:ascii="Arial" w:hAnsi="Arial" w:cs="Arial"/>
+          <w:sz w:val="28"/>
+          <w:szCs w:val="28"/>
+          <w:lang w:val="es-ES"/>
+        </w:rPr>
+        <w:t xml:space="preserve">ingresa al sistema </w:t>
+      </w:r>
+      <w:r>
+        <w:rPr>
+          <w:rFonts w:ascii="Arial" w:hAnsi="Arial" w:cs="Arial"/>
+          <w:sz w:val="28"/>
+          <w:szCs w:val="28"/>
+          <w:lang w:val="es-ES"/>
+        </w:rPr>
+        <w:t>para iniciar sesión</w:t>
+      </w:r>
+    </w:p>
+    <w:p>
+      <w:pPr>
+        <w:ind w:firstLine="0"/>
+      </w:pPr>
+      <w:r>
+        <w:rPr>
+          <w:rFonts w:ascii="Arial" w:hAnsi="Arial" w:cs="Arial"/>
+          <w:sz w:val="28"/>
+          <w:szCs w:val="28"/>
+          <w:lang w:val="es-ES"/>
+        </w:rPr>
+        <w:t xml:space="preserve">Actor: </w:t>
+      </w:r>
+      <w:r>
+        <w:rPr>
+          <w:rFonts w:ascii="Arial" w:hAnsi="Arial" w:cs="Arial"/>
+          <w:sz w:val="28"/>
+          <w:szCs w:val="28"/>
+          <w:lang w:val="es-ES"/>
+        </w:rPr>
+        <w:t>Usuario</w:t>
+      </w:r>
+    </w:p>
+    <w:p>
+      <w:pPr>
+        <w:ind w:firstLine="0"/>
+        <w:rPr>
+          <w:rFonts w:ascii="Arial" w:hAnsi="Arial" w:cs="Arial"/>
+          <w:sz w:val="28"/>
+          <w:szCs w:val="28"/>
+          <w:lang w:val="es-ES"/>
+        </w:rPr>
+      </w:pPr>
+      <w:r>
+        <w:rPr>
+          <w:rFonts w:ascii="Arial" w:hAnsi="Arial" w:cs="Arial"/>
+          <w:sz w:val="28"/>
+          <w:szCs w:val="28"/>
+          <w:lang w:val="es-ES"/>
+        </w:rPr>
+        <w:t xml:space="preserve">Interacción secuencial: </w:t>
+      </w:r>
+    </w:p>
+    <w:p>
+      <w:pPr>
+        <w:pStyle w:val="Prrafodelista"/>
+        <w:numPr>
+          <w:ilvl w:val="0"/>
+          <w:numId w:val="20"/>
+        </w:numPr>
+        <w:rPr>
+          <w:rFonts w:ascii="Arial" w:hAnsi="Arial" w:cs="Arial"/>
+          <w:sz w:val="28"/>
+          <w:szCs w:val="28"/>
+          <w:lang w:val="es-ES"/>
+        </w:rPr>
+      </w:pPr>
+      <w:r>
+        <w:rPr>
+          <w:rFonts w:ascii="Arial" w:hAnsi="Arial" w:cs="Arial"/>
+          <w:sz w:val="28"/>
+          <w:szCs w:val="28"/>
+          <w:lang w:val="es-ES"/>
+        </w:rPr>
+        <w:t xml:space="preserve">El usuario hace clic en “Iniciar </w:t>
+      </w:r>
+      <w:r>
+        <w:rPr>
+          <w:rFonts w:ascii="Arial" w:hAnsi="Arial" w:cs="Arial"/>
+          <w:sz w:val="28"/>
+          <w:szCs w:val="28"/>
+          <w:lang w:val="es-ES"/>
+        </w:rPr>
+        <w:t>Sesión</w:t>
+      </w:r>
+      <w:r>
+        <w:rPr>
+          <w:rFonts w:ascii="Arial" w:hAnsi="Arial" w:cs="Arial"/>
+          <w:sz w:val="28"/>
+          <w:szCs w:val="28"/>
+          <w:lang w:val="es-ES"/>
+        </w:rPr>
+        <w:t>”.</w:t>
+      </w:r>
+    </w:p>
+    <w:p>
+      <w:pPr>
+        <w:pStyle w:val="Prrafodelista"/>
+        <w:numPr>
+          <w:ilvl w:val="0"/>
+          <w:numId w:val="20"/>
+        </w:numPr>
+        <w:rPr>
+          <w:rFonts w:ascii="Arial" w:hAnsi="Arial" w:cs="Arial"/>
+          <w:sz w:val="28"/>
+          <w:szCs w:val="28"/>
+          <w:lang w:val="es-ES"/>
+        </w:rPr>
+      </w:pPr>
+      <w:r>
+        <w:rPr>
+          <w:rFonts w:ascii="Arial" w:hAnsi="Arial" w:cs="Arial"/>
+          <w:sz w:val="28"/>
+          <w:szCs w:val="28"/>
+          <w:lang w:val="es-ES"/>
+        </w:rPr>
+        <w:t>Completa los campos correspondientes.</w:t>
+      </w:r>
+    </w:p>
+    <w:p>
+      <w:pPr>
+        <w:pStyle w:val="Prrafodelista"/>
+        <w:numPr>
+          <w:ilvl w:val="0"/>
+          <w:numId w:val="20"/>
+        </w:numPr>
+        <w:rPr>
+          <w:rFonts w:ascii="Arial" w:hAnsi="Arial" w:cs="Arial"/>
+          <w:sz w:val="28"/>
+          <w:szCs w:val="28"/>
+          <w:lang w:val="es-ES"/>
+        </w:rPr>
+      </w:pPr>
+      <w:r>
+        <w:rPr>
+          <w:rFonts w:ascii="Arial" w:hAnsi="Arial" w:cs="Arial"/>
+          <w:sz w:val="28"/>
+          <w:szCs w:val="28"/>
+          <w:lang w:val="es-ES"/>
+        </w:rPr>
+        <w:t>Hace clic en confirmar.</w:t>
+      </w:r>
+    </w:p>
+    <w:p>
+      <w:pPr>
+        <w:ind w:firstLine="0"/>
+        <w:rPr>
+          <w:rFonts w:ascii="Arial" w:hAnsi="Arial" w:cs="Arial"/>
+          <w:sz w:val="28"/>
+          <w:szCs w:val="28"/>
+          <w:lang w:val="es-ES"/>
+        </w:rPr>
+      </w:pPr>
+      <w:r>
+        <w:rPr>
+          <w:rFonts w:ascii="Arial" w:hAnsi="Arial" w:cs="Arial"/>
+          <w:sz w:val="28"/>
+          <w:szCs w:val="28"/>
+          <w:lang w:val="es-ES"/>
+        </w:rPr>
+        <w:t>Resultado esperado: El sistema le da acceso al usuario</w:t>
+      </w:r>
+    </w:p>
+    <w:p>
+      <w:pPr>
+        <w:ind w:firstLine="0"/>
+        <w:rPr>
+          <w:rFonts w:ascii="Arial" w:hAnsi="Arial" w:cs="Arial"/>
+          <w:sz w:val="28"/>
+          <w:szCs w:val="28"/>
+          <w:lang w:val="es-ES"/>
+        </w:rPr>
+      </w:pPr>
+      <w:r>
+        <w:rPr>
+          <w:rFonts w:ascii="Arial" w:hAnsi="Arial" w:cs="Arial"/>
+          <w:sz w:val="28"/>
+          <w:szCs w:val="28"/>
+          <w:lang w:val="es-ES"/>
+        </w:rPr>
+        <w:t xml:space="preserve">Excepciones posibles: </w:t>
+      </w:r>
+    </w:p>
+    <w:p>
+      <w:pPr>
+        <w:pStyle w:val="Prrafodelista"/>
+        <w:numPr>
+          <w:ilvl w:val="0"/>
+          <w:numId w:val="21"/>
+        </w:numPr>
+        <w:rPr>
+          <w:rFonts w:ascii="Arial" w:hAnsi="Arial" w:cs="Arial"/>
+          <w:sz w:val="28"/>
+          <w:szCs w:val="28"/>
+          <w:lang w:val="es-ES"/>
+        </w:rPr>
+      </w:pPr>
+      <w:r>
+        <w:rPr>
+          <w:rFonts w:ascii="Arial" w:hAnsi="Arial" w:cs="Arial"/>
+          <w:sz w:val="28"/>
+          <w:szCs w:val="28"/>
+          <w:lang w:val="es-ES"/>
+        </w:rPr>
+        <w:t xml:space="preserve">No existe el email en el sistema </w:t>
+      </w:r>
+    </w:p>
+    <w:p>
+      <w:pPr>
+        <w:pStyle w:val="Prrafodelista"/>
+        <w:numPr>
+          <w:ilvl w:val="0"/>
+          <w:numId w:val="21"/>
+        </w:numPr>
+        <w:rPr>
+          <w:rFonts w:ascii="Arial" w:hAnsi="Arial" w:cs="Arial"/>
+          <w:sz w:val="28"/>
+          <w:szCs w:val="28"/>
+          <w:lang w:val="es-ES"/>
+        </w:rPr>
+      </w:pPr>
+      <w:r>
+        <w:rPr>
+          <w:rFonts w:ascii="Arial" w:hAnsi="Arial" w:cs="Arial"/>
+          <w:sz w:val="28"/>
+          <w:szCs w:val="28"/>
+          <w:lang w:val="es-ES"/>
+        </w:rPr>
+        <w:t>La contraseña es incorrecta</w:t>
+      </w:r>
+    </w:p>
+    <w:p>
+      <w:pPr>
+        <w:ind w:firstLine="0"/>
       </w:pPr>
       <w:r>
         <w:rPr>
@@ -1165,7 +1514,8 @@
           <w:szCs w:val="28"/>
           <w:lang w:val="es-ES"/>
         </w:rPr>
-        <w:t xml:space="preserve">Ejemplo de otro modelo de aplicación o abordar el mismo escenario. </w:t>
+        <w:lastRenderedPageBreak/>
+        <w:t xml:space="preserve">Escenario </w:t>
       </w:r>
       <w:r>
         <w:rPr>
@@ -1176,43 +1526,493 @@
           <w:szCs w:val="28"/>
           <w:lang w:val="es-ES"/>
         </w:rPr>
-        <w:drawing>
-          <wp:inline distT="0" distB="0" distL="0" distR="0" wp14:anchorId="6B802809" wp14:editId="36165249">
-            <wp:extent cx="5400040" cy="2592070"/>
-            <wp:effectExtent l="0" t="0" r="0" b="0"/>
-            <wp:docPr id="1273153809" name="Imagen 1"/>
-            <wp:cNvGraphicFramePr>
-              <a:graphicFrameLocks xmlns:a="http://schemas.openxmlformats.org/drawingml/2006/main" noChangeAspect="1"/>
-            </wp:cNvGraphicFramePr>
-            <a:graphic xmlns:a="http://schemas.openxmlformats.org/drawingml/2006/main">
-              <a:graphicData uri="http://schemas.openxmlformats.org/drawingml/2006/picture">
-                <pic:pic xmlns:pic="http://schemas.openxmlformats.org/drawingml/2006/picture">
-                  <pic:nvPicPr>
-                    <pic:cNvPr id="1273153809" name=""/>
-                    <pic:cNvPicPr/>
-                  </pic:nvPicPr>
-                  <pic:blipFill>
-                    <a:blip r:embed="rId6"/>
-                    <a:stretch>
-                      <a:fillRect/>
-                    </a:stretch>
-                  </pic:blipFill>
-                  <pic:spPr>
-                    <a:xfrm>
-                      <a:off x="0" y="0"/>
-                      <a:ext cx="5400040" cy="2592070"/>
-                    </a:xfrm>
-                    <a:prstGeom prst="rect">
-                      <a:avLst/>
-                    </a:prstGeom>
-                  </pic:spPr>
-                </pic:pic>
-              </a:graphicData>
-            </a:graphic>
-          </wp:inline>
-        </w:drawing>
+        <w:t>3</w:t>
+      </w:r>
+      <w:r>
+        <w:rPr>
+          <w:rFonts w:ascii="Arial" w:hAnsi="Arial" w:cs="Arial"/>
+          <w:b/>
+          <w:bCs/>
+          <w:sz w:val="28"/>
+          <w:szCs w:val="28"/>
+          <w:lang w:val="es-ES"/>
+        </w:rPr>
+        <w:t xml:space="preserve">: </w:t>
+      </w:r>
+      <w:r>
+        <w:rPr>
+          <w:rFonts w:ascii="Arial" w:hAnsi="Arial" w:cs="Arial"/>
+          <w:sz w:val="28"/>
+          <w:szCs w:val="28"/>
+          <w:lang w:val="es-ES"/>
+        </w:rPr>
+        <w:t>Recuperación de Contraseña.</w:t>
       </w:r>
     </w:p>
+    <w:p>
+      <w:pPr>
+        <w:ind w:firstLine="0"/>
+      </w:pPr>
+      <w:r>
+        <w:rPr>
+          <w:rFonts w:ascii="Arial" w:hAnsi="Arial" w:cs="Arial"/>
+          <w:sz w:val="28"/>
+          <w:szCs w:val="28"/>
+          <w:lang w:val="es-ES"/>
+        </w:rPr>
+        <w:t>Objetivo del usuario:</w:t>
+      </w:r>
+      <w:r>
+        <w:rPr>
+          <w:rFonts w:ascii="Arial" w:hAnsi="Arial" w:cs="Arial"/>
+          <w:sz w:val="28"/>
+          <w:szCs w:val="28"/>
+          <w:lang w:val="es-ES"/>
+        </w:rPr>
+        <w:t xml:space="preserve"> El usuario desea recuperar su contraseña olvidada</w:t>
+      </w:r>
+    </w:p>
+    <w:p>
+      <w:pPr>
+        <w:ind w:firstLine="0"/>
+        <w:rPr>
+          <w:rFonts w:ascii="Arial" w:hAnsi="Arial" w:cs="Arial"/>
+          <w:sz w:val="28"/>
+          <w:szCs w:val="28"/>
+          <w:lang w:val="es-ES"/>
+        </w:rPr>
+      </w:pPr>
+      <w:r>
+        <w:rPr>
+          <w:rFonts w:ascii="Arial" w:hAnsi="Arial" w:cs="Arial"/>
+          <w:sz w:val="28"/>
+          <w:szCs w:val="28"/>
+          <w:lang w:val="es-ES"/>
+        </w:rPr>
+        <w:t xml:space="preserve">Contexto del sistema: </w:t>
+      </w:r>
+      <w:r>
+        <w:rPr>
+          <w:rFonts w:ascii="Arial" w:hAnsi="Arial" w:cs="Arial"/>
+          <w:sz w:val="28"/>
+          <w:szCs w:val="28"/>
+          <w:lang w:val="es-ES"/>
+        </w:rPr>
+        <w:t>El usuario ingresa a la pagina principal del sistema y hace</w:t>
+      </w:r>
+      <w:r>
+        <w:rPr>
+          <w:rFonts w:ascii="Arial" w:hAnsi="Arial" w:cs="Arial"/>
+          <w:sz w:val="28"/>
+          <w:szCs w:val="28"/>
+          <w:lang w:val="es-ES"/>
+        </w:rPr>
+        <w:t xml:space="preserve"> clic en recuperar contraseña</w:t>
+      </w:r>
+    </w:p>
+    <w:p>
+      <w:pPr>
+        <w:ind w:firstLine="0"/>
+      </w:pPr>
+      <w:r>
+        <w:rPr>
+          <w:rFonts w:ascii="Arial" w:hAnsi="Arial" w:cs="Arial"/>
+          <w:sz w:val="28"/>
+          <w:szCs w:val="28"/>
+          <w:lang w:val="es-ES"/>
+        </w:rPr>
+        <w:t xml:space="preserve">Actor: </w:t>
+      </w:r>
+      <w:r>
+        <w:rPr>
+          <w:rFonts w:ascii="Arial" w:hAnsi="Arial" w:cs="Arial"/>
+          <w:sz w:val="28"/>
+          <w:szCs w:val="28"/>
+          <w:lang w:val="es-ES"/>
+        </w:rPr>
+        <w:t>Usuario.</w:t>
+      </w:r>
+    </w:p>
+    <w:p>
+      <w:pPr>
+        <w:ind w:firstLine="0"/>
+        <w:rPr>
+          <w:rFonts w:ascii="Arial" w:hAnsi="Arial" w:cs="Arial"/>
+          <w:sz w:val="28"/>
+          <w:szCs w:val="28"/>
+          <w:lang w:val="es-ES"/>
+        </w:rPr>
+      </w:pPr>
+      <w:r>
+        <w:rPr>
+          <w:rFonts w:ascii="Arial" w:hAnsi="Arial" w:cs="Arial"/>
+          <w:sz w:val="28"/>
+          <w:szCs w:val="28"/>
+          <w:lang w:val="es-ES"/>
+        </w:rPr>
+        <w:t xml:space="preserve">Interacción secuencial: </w:t>
+      </w:r>
+    </w:p>
+    <w:p>
+      <w:pPr>
+        <w:pStyle w:val="Prrafodelista"/>
+        <w:numPr>
+          <w:ilvl w:val="0"/>
+          <w:numId w:val="22"/>
+        </w:numPr>
+        <w:rPr>
+          <w:rFonts w:ascii="Arial" w:hAnsi="Arial" w:cs="Arial"/>
+          <w:sz w:val="28"/>
+          <w:szCs w:val="28"/>
+          <w:lang w:val="es-ES"/>
+        </w:rPr>
+      </w:pPr>
+      <w:r>
+        <w:rPr>
+          <w:rFonts w:ascii="Arial" w:hAnsi="Arial" w:cs="Arial"/>
+          <w:sz w:val="28"/>
+          <w:szCs w:val="28"/>
+          <w:lang w:val="es-ES"/>
+        </w:rPr>
+        <w:t xml:space="preserve">El usuario </w:t>
+      </w:r>
+      <w:r>
+        <w:rPr>
+          <w:rFonts w:ascii="Arial" w:hAnsi="Arial" w:cs="Arial"/>
+          <w:sz w:val="28"/>
+          <w:szCs w:val="28"/>
+          <w:lang w:val="es-ES"/>
+        </w:rPr>
+        <w:t>desea ingresar al sistema y se encuentra con que se olvidó su contraseña</w:t>
+      </w:r>
+    </w:p>
+    <w:p>
+      <w:pPr>
+        <w:pStyle w:val="Prrafodelista"/>
+        <w:numPr>
+          <w:ilvl w:val="0"/>
+          <w:numId w:val="22"/>
+        </w:numPr>
+        <w:rPr>
+          <w:rFonts w:ascii="Arial" w:hAnsi="Arial" w:cs="Arial"/>
+          <w:sz w:val="28"/>
+          <w:szCs w:val="28"/>
+          <w:lang w:val="es-ES"/>
+        </w:rPr>
+      </w:pPr>
+      <w:r>
+        <w:rPr>
+          <w:rFonts w:ascii="Arial" w:hAnsi="Arial" w:cs="Arial"/>
+          <w:sz w:val="28"/>
+          <w:szCs w:val="28"/>
+          <w:lang w:val="es-ES"/>
+        </w:rPr>
+        <w:t>Hace clic en “recuperar contraseña”</w:t>
+      </w:r>
+    </w:p>
+    <w:p>
+      <w:pPr>
+        <w:pStyle w:val="Prrafodelista"/>
+        <w:numPr>
+          <w:ilvl w:val="0"/>
+          <w:numId w:val="22"/>
+        </w:numPr>
+        <w:rPr>
+          <w:rFonts w:ascii="Arial" w:hAnsi="Arial" w:cs="Arial"/>
+          <w:sz w:val="28"/>
+          <w:szCs w:val="28"/>
+          <w:lang w:val="es-ES"/>
+        </w:rPr>
+      </w:pPr>
+      <w:r>
+        <w:rPr>
+          <w:rFonts w:ascii="Arial" w:hAnsi="Arial" w:cs="Arial"/>
+          <w:sz w:val="28"/>
+          <w:szCs w:val="28"/>
+          <w:lang w:val="es-ES"/>
+        </w:rPr>
+        <w:t>Ingresa a la página de recuperación de contraseña</w:t>
+      </w:r>
+    </w:p>
+    <w:p>
+      <w:pPr>
+        <w:pStyle w:val="Prrafodelista"/>
+        <w:numPr>
+          <w:ilvl w:val="0"/>
+          <w:numId w:val="22"/>
+        </w:numPr>
+        <w:rPr>
+          <w:rFonts w:ascii="Arial" w:hAnsi="Arial" w:cs="Arial"/>
+          <w:sz w:val="28"/>
+          <w:szCs w:val="28"/>
+          <w:lang w:val="es-ES"/>
+        </w:rPr>
+      </w:pPr>
+      <w:r>
+        <w:rPr>
+          <w:rFonts w:ascii="Arial" w:hAnsi="Arial" w:cs="Arial"/>
+          <w:sz w:val="28"/>
+          <w:szCs w:val="28"/>
+          <w:lang w:val="es-ES"/>
+        </w:rPr>
+        <w:t>Completa los campos correspondientes</w:t>
+      </w:r>
+    </w:p>
+    <w:p>
+      <w:pPr>
+        <w:pStyle w:val="Prrafodelista"/>
+        <w:numPr>
+          <w:ilvl w:val="0"/>
+          <w:numId w:val="22"/>
+        </w:numPr>
+        <w:rPr>
+          <w:rFonts w:ascii="Arial" w:hAnsi="Arial" w:cs="Arial"/>
+          <w:sz w:val="28"/>
+          <w:szCs w:val="28"/>
+          <w:lang w:val="es-ES"/>
+        </w:rPr>
+      </w:pPr>
+      <w:r>
+        <w:rPr>
+          <w:rFonts w:ascii="Arial" w:hAnsi="Arial" w:cs="Arial"/>
+          <w:sz w:val="28"/>
+          <w:szCs w:val="28"/>
+          <w:lang w:val="es-ES"/>
+        </w:rPr>
+        <w:t>Hace clic en confirmar</w:t>
+      </w:r>
+    </w:p>
+    <w:p>
+      <w:pPr>
+        <w:ind w:firstLine="0"/>
+      </w:pPr>
+      <w:r>
+        <w:rPr>
+          <w:rFonts w:ascii="Arial" w:hAnsi="Arial" w:cs="Arial"/>
+          <w:sz w:val="28"/>
+          <w:szCs w:val="28"/>
+          <w:lang w:val="es-ES"/>
+        </w:rPr>
+        <w:t>Resultado esperado</w:t>
+      </w:r>
+      <w:r>
+        <w:rPr>
+          <w:rFonts w:ascii="Arial" w:hAnsi="Arial" w:cs="Arial"/>
+          <w:sz w:val="28"/>
+          <w:szCs w:val="28"/>
+          <w:lang w:val="es-ES"/>
+        </w:rPr>
+        <w:t>: El sistema guarda su nueva contraseña y le permite al usuario volver a iniciar sesión con su nueva contraseña.</w:t>
+      </w:r>
+    </w:p>
+    <w:p>
+      <w:pPr>
+        <w:ind w:firstLine="0"/>
+        <w:rPr>
+          <w:rFonts w:ascii="Arial" w:hAnsi="Arial" w:cs="Arial"/>
+          <w:sz w:val="28"/>
+          <w:szCs w:val="28"/>
+          <w:lang w:val="es-ES"/>
+        </w:rPr>
+      </w:pPr>
+      <w:r>
+        <w:rPr>
+          <w:rFonts w:ascii="Arial" w:hAnsi="Arial" w:cs="Arial"/>
+          <w:sz w:val="28"/>
+          <w:szCs w:val="28"/>
+          <w:lang w:val="es-ES"/>
+        </w:rPr>
+        <w:t xml:space="preserve">Excepciones posibles: </w:t>
+      </w:r>
+      <w:r>
+        <w:rPr>
+          <w:rFonts w:ascii="Arial" w:hAnsi="Arial" w:cs="Arial"/>
+          <w:sz w:val="28"/>
+          <w:szCs w:val="28"/>
+          <w:lang w:val="es-ES"/>
+        </w:rPr>
+        <w:t xml:space="preserve">El usuario se olvido su email, y no tiene </w:t>
+      </w:r>
+      <w:r>
+        <w:rPr>
+          <w:rFonts w:ascii="Arial" w:hAnsi="Arial" w:cs="Arial"/>
+          <w:sz w:val="28"/>
+          <w:szCs w:val="28"/>
+          <w:lang w:val="es-ES"/>
+        </w:rPr>
+        <w:t>ningún dato para poder corroborar su identidad.</w:t>
+      </w:r>
+    </w:p>
+    <w:p>
+      <w:pPr>
+        <w:ind w:firstLine="0"/>
+        <w:rPr>
+          <w:rFonts w:ascii="Arial" w:hAnsi="Arial" w:cs="Arial"/>
+          <w:sz w:val="28"/>
+          <w:szCs w:val="28"/>
+          <w:lang w:val="es-ES"/>
+        </w:rPr>
+      </w:pPr>
+    </w:p>
+    <w:tbl>
+      <w:tblPr>
+        <w:tblStyle w:val="Tablaconcuadrcula"/>
+        <w:tblW w:w="9018" w:type="dxa"/>
+        <w:tblLook w:val="04A0" w:firstRow="1" w:lastRow="0" w:firstColumn="1" w:lastColumn="0" w:noHBand="0" w:noVBand="1"/>
+      </w:tblPr>
+      <w:tblGrid>
+        <w:gridCol w:w="1887"/>
+        <w:gridCol w:w="7131"/>
+      </w:tblGrid>
+      <w:tr>
+        <w:trPr>
+          <w:trHeight w:val="772"/>
+        </w:trPr>
+        <w:tc>
+          <w:tcPr>
+            <w:tcW w:w="1887" w:type="dxa"/>
+          </w:tcPr>
+          <w:p>
+            <w:pPr>
+              <w:ind w:firstLine="0"/>
+              <w:rPr>
+                <w:rFonts w:ascii="Arial" w:hAnsi="Arial" w:cs="Arial"/>
+                <w:sz w:val="28"/>
+                <w:szCs w:val="28"/>
+                <w:lang w:val="es-ES"/>
+              </w:rPr>
+            </w:pPr>
+          </w:p>
+        </w:tc>
+        <w:tc>
+          <w:tcPr>
+            <w:tcW w:w="7131" w:type="dxa"/>
+          </w:tcPr>
+          <w:p>
+            <w:pPr>
+              <w:ind w:firstLine="0"/>
+              <w:rPr>
+                <w:rFonts w:ascii="Arial" w:hAnsi="Arial" w:cs="Arial"/>
+                <w:sz w:val="28"/>
+                <w:szCs w:val="28"/>
+                <w:lang w:val="es-ES"/>
+              </w:rPr>
+            </w:pPr>
+          </w:p>
+        </w:tc>
+      </w:tr>
+      <w:tr>
+        <w:trPr>
+          <w:trHeight w:val="772"/>
+        </w:trPr>
+        <w:tc>
+          <w:tcPr>
+            <w:tcW w:w="1887" w:type="dxa"/>
+          </w:tcPr>
+          <w:p>
+            <w:pPr>
+              <w:ind w:firstLine="0"/>
+              <w:rPr>
+                <w:rFonts w:ascii="Arial" w:hAnsi="Arial" w:cs="Arial"/>
+                <w:sz w:val="28"/>
+                <w:szCs w:val="28"/>
+                <w:lang w:val="es-ES"/>
+              </w:rPr>
+            </w:pPr>
+          </w:p>
+        </w:tc>
+        <w:tc>
+          <w:tcPr>
+            <w:tcW w:w="7131" w:type="dxa"/>
+          </w:tcPr>
+          <w:p>
+            <w:pPr>
+              <w:ind w:firstLine="0"/>
+              <w:rPr>
+                <w:rFonts w:ascii="Arial" w:hAnsi="Arial" w:cs="Arial"/>
+                <w:sz w:val="28"/>
+                <w:szCs w:val="28"/>
+                <w:lang w:val="es-ES"/>
+              </w:rPr>
+            </w:pPr>
+          </w:p>
+        </w:tc>
+      </w:tr>
+      <w:tr>
+        <w:trPr>
+          <w:trHeight w:val="772"/>
+        </w:trPr>
+        <w:tc>
+          <w:tcPr>
+            <w:tcW w:w="1887" w:type="dxa"/>
+          </w:tcPr>
+          <w:p>
+            <w:pPr>
+              <w:ind w:firstLine="0"/>
+              <w:rPr>
+                <w:rFonts w:ascii="Arial" w:hAnsi="Arial" w:cs="Arial"/>
+                <w:sz w:val="28"/>
+                <w:szCs w:val="28"/>
+                <w:lang w:val="es-ES"/>
+              </w:rPr>
+            </w:pPr>
+          </w:p>
+        </w:tc>
+        <w:tc>
+          <w:tcPr>
+            <w:tcW w:w="7131" w:type="dxa"/>
+          </w:tcPr>
+          <w:p>
+            <w:pPr>
+              <w:ind w:firstLine="0"/>
+              <w:rPr>
+                <w:rFonts w:ascii="Arial" w:hAnsi="Arial" w:cs="Arial"/>
+                <w:sz w:val="28"/>
+                <w:szCs w:val="28"/>
+                <w:lang w:val="es-ES"/>
+              </w:rPr>
+            </w:pPr>
+          </w:p>
+        </w:tc>
+      </w:tr>
+      <w:tr>
+        <w:trPr>
+          <w:trHeight w:val="772"/>
+        </w:trPr>
+        <w:tc>
+          <w:tcPr>
+            <w:tcW w:w="1887" w:type="dxa"/>
+          </w:tcPr>
+          <w:p>
+            <w:pPr>
+              <w:ind w:firstLine="0"/>
+              <w:rPr>
+                <w:rFonts w:ascii="Arial" w:hAnsi="Arial" w:cs="Arial"/>
+                <w:sz w:val="28"/>
+                <w:szCs w:val="28"/>
+                <w:lang w:val="es-ES"/>
+              </w:rPr>
+            </w:pPr>
+          </w:p>
+        </w:tc>
+        <w:tc>
+          <w:tcPr>
+            <w:tcW w:w="7131" w:type="dxa"/>
+          </w:tcPr>
+          <w:p>
+            <w:pPr>
+              <w:ind w:firstLine="0"/>
+              <w:rPr>
+                <w:rFonts w:ascii="Arial" w:hAnsi="Arial" w:cs="Arial"/>
+                <w:sz w:val="28"/>
+                <w:szCs w:val="28"/>
+                <w:lang w:val="es-ES"/>
+              </w:rPr>
+            </w:pPr>
+          </w:p>
+        </w:tc>
+      </w:tr>
+    </w:tbl>
     <w:p>
       <w:pPr>
         <w:ind w:firstLine="0"/>
@@ -1585,6 +2385,92 @@
     </w:lvl>
   </w:abstractNum>
   <w:abstractNum w:abstractNumId="3" w15:restartNumberingAfterBreak="0">
+    <w:nsid w:val="08071F3E"/>
+    <w:multiLevelType w:val="hybridMultilevel"/>
+    <w:tmpl w:val="AA4A4A14"/>
+    <w:lvl w:ilvl="0" w:tplc="0C0A000F">
+      <w:start w:val="1"/>
+      <w:numFmt w:val="decimal"/>
+      <w:lvlText w:val="%1."/>
+      <w:lvlJc w:val="left"/>
+      <w:pPr>
+        <w:ind w:left="720" w:hanging="360"/>
+      </w:pPr>
+    </w:lvl>
+    <w:lvl w:ilvl="1" w:tplc="0C0A0019" w:tentative="1">
+      <w:start w:val="1"/>
+      <w:numFmt w:val="lowerLetter"/>
+      <w:lvlText w:val="%2."/>
+      <w:lvlJc w:val="left"/>
+      <w:pPr>
+        <w:ind w:left="1440" w:hanging="360"/>
+      </w:pPr>
+    </w:lvl>
+    <w:lvl w:ilvl="2" w:tplc="0C0A001B" w:tentative="1">
+      <w:start w:val="1"/>
+      <w:numFmt w:val="lowerRoman"/>
+      <w:lvlText w:val="%3."/>
+      <w:lvlJc w:val="right"/>
+      <w:pPr>
+        <w:ind w:left="2160" w:hanging="180"/>
+      </w:pPr>
+    </w:lvl>
+    <w:lvl w:ilvl="3" w:tplc="0C0A000F" w:tentative="1">
+      <w:start w:val="1"/>
+      <w:numFmt w:val="decimal"/>
+      <w:lvlText w:val="%4."/>
+      <w:lvlJc w:val="left"/>
+      <w:pPr>
+        <w:ind w:left="2880" w:hanging="360"/>
+      </w:pPr>
+    </w:lvl>
+    <w:lvl w:ilvl="4" w:tplc="0C0A0019" w:tentative="1">
+      <w:start w:val="1"/>
+      <w:numFmt w:val="lowerLetter"/>
+      <w:lvlText w:val="%5."/>
+      <w:lvlJc w:val="left"/>
+      <w:pPr>
+        <w:ind w:left="3600" w:hanging="360"/>
+      </w:pPr>
+    </w:lvl>
+    <w:lvl w:ilvl="5" w:tplc="0C0A001B" w:tentative="1">
+      <w:start w:val="1"/>
+      <w:numFmt w:val="lowerRoman"/>
+      <w:lvlText w:val="%6."/>
+      <w:lvlJc w:val="right"/>
+      <w:pPr>
+        <w:ind w:left="4320" w:hanging="180"/>
+      </w:pPr>
+    </w:lvl>
+    <w:lvl w:ilvl="6" w:tplc="0C0A000F" w:tentative="1">
+      <w:start w:val="1"/>
+      <w:numFmt w:val="decimal"/>
+      <w:lvlText w:val="%7."/>
+      <w:lvlJc w:val="left"/>
+      <w:pPr>
+        <w:ind w:left="5040" w:hanging="360"/>
+      </w:pPr>
+    </w:lvl>
+    <w:lvl w:ilvl="7" w:tplc="0C0A0019" w:tentative="1">
+      <w:start w:val="1"/>
+      <w:numFmt w:val="lowerLetter"/>
+      <w:lvlText w:val="%8."/>
+      <w:lvlJc w:val="left"/>
+      <w:pPr>
+        <w:ind w:left="5760" w:hanging="360"/>
+      </w:pPr>
+    </w:lvl>
+    <w:lvl w:ilvl="8" w:tplc="0C0A001B" w:tentative="1">
+      <w:start w:val="1"/>
+      <w:numFmt w:val="lowerRoman"/>
+      <w:lvlText w:val="%9."/>
+      <w:lvlJc w:val="right"/>
+      <w:pPr>
+        <w:ind w:left="6480" w:hanging="180"/>
+      </w:pPr>
+    </w:lvl>
+  </w:abstractNum>
+  <w:abstractNum w:abstractNumId="4" w15:restartNumberingAfterBreak="0">
     <w:nsid w:val="104025CA"/>
     <w:multiLevelType w:val="hybridMultilevel"/>
     <w:tmpl w:val="A284501C"/>
@@ -1670,7 +2556,7 @@
       </w:pPr>
     </w:lvl>
   </w:abstractNum>
-  <w:abstractNum w:abstractNumId="4" w15:restartNumberingAfterBreak="0">
+  <w:abstractNum w:abstractNumId="5" w15:restartNumberingAfterBreak="0">
     <w:nsid w:val="171C393C"/>
     <w:multiLevelType w:val="multilevel"/>
     <w:tmpl w:val="D8805262"/>
@@ -1819,7 +2705,93 @@
       </w:rPr>
     </w:lvl>
   </w:abstractNum>
-  <w:abstractNum w:abstractNumId="5" w15:restartNumberingAfterBreak="0">
+  <w:abstractNum w:abstractNumId="6" w15:restartNumberingAfterBreak="0">
+    <w:nsid w:val="2ECC759C"/>
+    <w:multiLevelType w:val="hybridMultilevel"/>
+    <w:tmpl w:val="88CEE756"/>
+    <w:lvl w:ilvl="0" w:tplc="0C0A000F">
+      <w:start w:val="1"/>
+      <w:numFmt w:val="decimal"/>
+      <w:lvlText w:val="%1."/>
+      <w:lvlJc w:val="left"/>
+      <w:pPr>
+        <w:ind w:left="720" w:hanging="360"/>
+      </w:pPr>
+    </w:lvl>
+    <w:lvl w:ilvl="1" w:tplc="0C0A0019" w:tentative="1">
+      <w:start w:val="1"/>
+      <w:numFmt w:val="lowerLetter"/>
+      <w:lvlText w:val="%2."/>
+      <w:lvlJc w:val="left"/>
+      <w:pPr>
+        <w:ind w:left="1440" w:hanging="360"/>
+      </w:pPr>
+    </w:lvl>
+    <w:lvl w:ilvl="2" w:tplc="0C0A001B" w:tentative="1">
+      <w:start w:val="1"/>
+      <w:numFmt w:val="lowerRoman"/>
+      <w:lvlText w:val="%3."/>
+      <w:lvlJc w:val="right"/>
+      <w:pPr>
+        <w:ind w:left="2160" w:hanging="180"/>
+      </w:pPr>
+    </w:lvl>
+    <w:lvl w:ilvl="3" w:tplc="0C0A000F" w:tentative="1">
+      <w:start w:val="1"/>
+      <w:numFmt w:val="decimal"/>
+      <w:lvlText w:val="%4."/>
+      <w:lvlJc w:val="left"/>
+      <w:pPr>
+        <w:ind w:left="2880" w:hanging="360"/>
+      </w:pPr>
+    </w:lvl>
+    <w:lvl w:ilvl="4" w:tplc="0C0A0019" w:tentative="1">
+      <w:start w:val="1"/>
+      <w:numFmt w:val="lowerLetter"/>
+      <w:lvlText w:val="%5."/>
+      <w:lvlJc w:val="left"/>
+      <w:pPr>
+        <w:ind w:left="3600" w:hanging="360"/>
+      </w:pPr>
+    </w:lvl>
+    <w:lvl w:ilvl="5" w:tplc="0C0A001B" w:tentative="1">
+      <w:start w:val="1"/>
+      <w:numFmt w:val="lowerRoman"/>
+      <w:lvlText w:val="%6."/>
+      <w:lvlJc w:val="right"/>
+      <w:pPr>
+        <w:ind w:left="4320" w:hanging="180"/>
+      </w:pPr>
+    </w:lvl>
+    <w:lvl w:ilvl="6" w:tplc="0C0A000F" w:tentative="1">
+      <w:start w:val="1"/>
+      <w:numFmt w:val="decimal"/>
+      <w:lvlText w:val="%7."/>
+      <w:lvlJc w:val="left"/>
+      <w:pPr>
+        <w:ind w:left="5040" w:hanging="360"/>
+      </w:pPr>
+    </w:lvl>
+    <w:lvl w:ilvl="7" w:tplc="0C0A0019" w:tentative="1">
+      <w:start w:val="1"/>
+      <w:numFmt w:val="lowerLetter"/>
+      <w:lvlText w:val="%8."/>
+      <w:lvlJc w:val="left"/>
+      <w:pPr>
+        <w:ind w:left="5760" w:hanging="360"/>
+      </w:pPr>
+    </w:lvl>
+    <w:lvl w:ilvl="8" w:tplc="0C0A001B" w:tentative="1">
+      <w:start w:val="1"/>
+      <w:numFmt w:val="lowerRoman"/>
+      <w:lvlText w:val="%9."/>
+      <w:lvlJc w:val="right"/>
+      <w:pPr>
+        <w:ind w:left="6480" w:hanging="180"/>
+      </w:pPr>
+    </w:lvl>
+  </w:abstractNum>
+  <w:abstractNum w:abstractNumId="7" w15:restartNumberingAfterBreak="0">
     <w:nsid w:val="30712E8D"/>
     <w:multiLevelType w:val="hybridMultilevel"/>
     <w:tmpl w:val="258818C2"/>
@@ -1932,7 +2904,7 @@
       </w:rPr>
     </w:lvl>
   </w:abstractNum>
-  <w:abstractNum w:abstractNumId="6" w15:restartNumberingAfterBreak="0">
+  <w:abstractNum w:abstractNumId="8" w15:restartNumberingAfterBreak="0">
     <w:nsid w:val="384C770C"/>
     <w:multiLevelType w:val="multilevel"/>
     <w:tmpl w:val="BCCEA8C8"/>
@@ -2045,7 +3017,7 @@
       </w:pPr>
     </w:lvl>
   </w:abstractNum>
-  <w:abstractNum w:abstractNumId="7" w15:restartNumberingAfterBreak="0">
+  <w:abstractNum w:abstractNumId="9" w15:restartNumberingAfterBreak="0">
     <w:nsid w:val="3A371874"/>
     <w:multiLevelType w:val="multilevel"/>
     <w:tmpl w:val="B62AE520"/>
@@ -2194,7 +3166,7 @@
       </w:rPr>
     </w:lvl>
   </w:abstractNum>
-  <w:abstractNum w:abstractNumId="8" w15:restartNumberingAfterBreak="0">
+  <w:abstractNum w:abstractNumId="10" w15:restartNumberingAfterBreak="0">
     <w:nsid w:val="41117397"/>
     <w:multiLevelType w:val="multilevel"/>
     <w:tmpl w:val="7626ED9A"/>
@@ -2307,7 +3279,7 @@
       </w:pPr>
     </w:lvl>
   </w:abstractNum>
-  <w:abstractNum w:abstractNumId="9" w15:restartNumberingAfterBreak="0">
+  <w:abstractNum w:abstractNumId="11" w15:restartNumberingAfterBreak="0">
     <w:nsid w:val="423B0947"/>
     <w:multiLevelType w:val="hybridMultilevel"/>
     <w:tmpl w:val="2ADEECA4"/>
@@ -2419,7 +3391,179 @@
       </w:rPr>
     </w:lvl>
   </w:abstractNum>
-  <w:abstractNum w:abstractNumId="10" w15:restartNumberingAfterBreak="0">
+  <w:abstractNum w:abstractNumId="12" w15:restartNumberingAfterBreak="0">
+    <w:nsid w:val="42FB5A03"/>
+    <w:multiLevelType w:val="hybridMultilevel"/>
+    <w:tmpl w:val="E87EC700"/>
+    <w:lvl w:ilvl="0" w:tplc="0C0A000F">
+      <w:start w:val="1"/>
+      <w:numFmt w:val="decimal"/>
+      <w:lvlText w:val="%1."/>
+      <w:lvlJc w:val="left"/>
+      <w:pPr>
+        <w:ind w:left="720" w:hanging="360"/>
+      </w:pPr>
+    </w:lvl>
+    <w:lvl w:ilvl="1" w:tplc="0C0A0019" w:tentative="1">
+      <w:start w:val="1"/>
+      <w:numFmt w:val="lowerLetter"/>
+      <w:lvlText w:val="%2."/>
+      <w:lvlJc w:val="left"/>
+      <w:pPr>
+        <w:ind w:left="1440" w:hanging="360"/>
+      </w:pPr>
+    </w:lvl>
+    <w:lvl w:ilvl="2" w:tplc="0C0A001B" w:tentative="1">
+      <w:start w:val="1"/>
+      <w:numFmt w:val="lowerRoman"/>
+      <w:lvlText w:val="%3."/>
+      <w:lvlJc w:val="right"/>
+      <w:pPr>
+        <w:ind w:left="2160" w:hanging="180"/>
+      </w:pPr>
+    </w:lvl>
+    <w:lvl w:ilvl="3" w:tplc="0C0A000F" w:tentative="1">
+      <w:start w:val="1"/>
+      <w:numFmt w:val="decimal"/>
+      <w:lvlText w:val="%4."/>
+      <w:lvlJc w:val="left"/>
+      <w:pPr>
+        <w:ind w:left="2880" w:hanging="360"/>
+      </w:pPr>
+    </w:lvl>
+    <w:lvl w:ilvl="4" w:tplc="0C0A0019" w:tentative="1">
+      <w:start w:val="1"/>
+      <w:numFmt w:val="lowerLetter"/>
+      <w:lvlText w:val="%5."/>
+      <w:lvlJc w:val="left"/>
+      <w:pPr>
+        <w:ind w:left="3600" w:hanging="360"/>
+      </w:pPr>
+    </w:lvl>
+    <w:lvl w:ilvl="5" w:tplc="0C0A001B" w:tentative="1">
+      <w:start w:val="1"/>
+      <w:numFmt w:val="lowerRoman"/>
+      <w:lvlText w:val="%6."/>
+      <w:lvlJc w:val="right"/>
+      <w:pPr>
+        <w:ind w:left="4320" w:hanging="180"/>
+      </w:pPr>
+    </w:lvl>
+    <w:lvl w:ilvl="6" w:tplc="0C0A000F" w:tentative="1">
+      <w:start w:val="1"/>
+      <w:numFmt w:val="decimal"/>
+      <w:lvlText w:val="%7."/>
+      <w:lvlJc w:val="left"/>
+      <w:pPr>
+        <w:ind w:left="5040" w:hanging="360"/>
+      </w:pPr>
+    </w:lvl>
+    <w:lvl w:ilvl="7" w:tplc="0C0A0019" w:tentative="1">
+      <w:start w:val="1"/>
+      <w:numFmt w:val="lowerLetter"/>
+      <w:lvlText w:val="%8."/>
+      <w:lvlJc w:val="left"/>
+      <w:pPr>
+        <w:ind w:left="5760" w:hanging="360"/>
+      </w:pPr>
+    </w:lvl>
+    <w:lvl w:ilvl="8" w:tplc="0C0A001B" w:tentative="1">
+      <w:start w:val="1"/>
+      <w:numFmt w:val="lowerRoman"/>
+      <w:lvlText w:val="%9."/>
+      <w:lvlJc w:val="right"/>
+      <w:pPr>
+        <w:ind w:left="6480" w:hanging="180"/>
+      </w:pPr>
+    </w:lvl>
+  </w:abstractNum>
+  <w:abstractNum w:abstractNumId="13" w15:restartNumberingAfterBreak="0">
+    <w:nsid w:val="46DD59B1"/>
+    <w:multiLevelType w:val="hybridMultilevel"/>
+    <w:tmpl w:val="64CAFDF4"/>
+    <w:lvl w:ilvl="0" w:tplc="0C0A000F">
+      <w:start w:val="1"/>
+      <w:numFmt w:val="decimal"/>
+      <w:lvlText w:val="%1."/>
+      <w:lvlJc w:val="left"/>
+      <w:pPr>
+        <w:ind w:left="720" w:hanging="360"/>
+      </w:pPr>
+    </w:lvl>
+    <w:lvl w:ilvl="1" w:tplc="0C0A0019" w:tentative="1">
+      <w:start w:val="1"/>
+      <w:numFmt w:val="lowerLetter"/>
+      <w:lvlText w:val="%2."/>
+      <w:lvlJc w:val="left"/>
+      <w:pPr>
+        <w:ind w:left="1440" w:hanging="360"/>
+      </w:pPr>
+    </w:lvl>
+    <w:lvl w:ilvl="2" w:tplc="0C0A001B" w:tentative="1">
+      <w:start w:val="1"/>
+      <w:numFmt w:val="lowerRoman"/>
+      <w:lvlText w:val="%3."/>
+      <w:lvlJc w:val="right"/>
+      <w:pPr>
+        <w:ind w:left="2160" w:hanging="180"/>
+      </w:pPr>
+    </w:lvl>
+    <w:lvl w:ilvl="3" w:tplc="0C0A000F" w:tentative="1">
+      <w:start w:val="1"/>
+      <w:numFmt w:val="decimal"/>
+      <w:lvlText w:val="%4."/>
+      <w:lvlJc w:val="left"/>
+      <w:pPr>
+        <w:ind w:left="2880" w:hanging="360"/>
+      </w:pPr>
+    </w:lvl>
+    <w:lvl w:ilvl="4" w:tplc="0C0A0019" w:tentative="1">
+      <w:start w:val="1"/>
+      <w:numFmt w:val="lowerLetter"/>
+      <w:lvlText w:val="%5."/>
+      <w:lvlJc w:val="left"/>
+      <w:pPr>
+        <w:ind w:left="3600" w:hanging="360"/>
+      </w:pPr>
+    </w:lvl>
+    <w:lvl w:ilvl="5" w:tplc="0C0A001B" w:tentative="1">
+      <w:start w:val="1"/>
+      <w:numFmt w:val="lowerRoman"/>
+      <w:lvlText w:val="%6."/>
+      <w:lvlJc w:val="right"/>
+      <w:pPr>
+        <w:ind w:left="4320" w:hanging="180"/>
+      </w:pPr>
+    </w:lvl>
+    <w:lvl w:ilvl="6" w:tplc="0C0A000F" w:tentative="1">
+      <w:start w:val="1"/>
+      <w:numFmt w:val="decimal"/>
+      <w:lvlText w:val="%7."/>
+      <w:lvlJc w:val="left"/>
+      <w:pPr>
+        <w:ind w:left="5040" w:hanging="360"/>
+      </w:pPr>
+    </w:lvl>
+    <w:lvl w:ilvl="7" w:tplc="0C0A0019" w:tentative="1">
+      <w:start w:val="1"/>
+      <w:numFmt w:val="lowerLetter"/>
+      <w:lvlText w:val="%8."/>
+      <w:lvlJc w:val="left"/>
+      <w:pPr>
+        <w:ind w:left="5760" w:hanging="360"/>
+      </w:pPr>
+    </w:lvl>
+    <w:lvl w:ilvl="8" w:tplc="0C0A001B" w:tentative="1">
+      <w:start w:val="1"/>
+      <w:numFmt w:val="lowerRoman"/>
+      <w:lvlText w:val="%9."/>
+      <w:lvlJc w:val="right"/>
+      <w:pPr>
+        <w:ind w:left="6480" w:hanging="180"/>
+      </w:pPr>
+    </w:lvl>
+  </w:abstractNum>
+  <w:abstractNum w:abstractNumId="14" w15:restartNumberingAfterBreak="0">
     <w:nsid w:val="54726748"/>
     <w:multiLevelType w:val="hybridMultilevel"/>
     <w:tmpl w:val="1B32D030"/>
@@ -2531,7 +3675,93 @@
       </w:rPr>
     </w:lvl>
   </w:abstractNum>
-  <w:abstractNum w:abstractNumId="11" w15:restartNumberingAfterBreak="0">
+  <w:abstractNum w:abstractNumId="15" w15:restartNumberingAfterBreak="0">
+    <w:nsid w:val="550D1134"/>
+    <w:multiLevelType w:val="hybridMultilevel"/>
+    <w:tmpl w:val="6A941754"/>
+    <w:lvl w:ilvl="0" w:tplc="0C0A000F">
+      <w:start w:val="1"/>
+      <w:numFmt w:val="decimal"/>
+      <w:lvlText w:val="%1."/>
+      <w:lvlJc w:val="left"/>
+      <w:pPr>
+        <w:ind w:left="720" w:hanging="360"/>
+      </w:pPr>
+    </w:lvl>
+    <w:lvl w:ilvl="1" w:tplc="0C0A0019" w:tentative="1">
+      <w:start w:val="1"/>
+      <w:numFmt w:val="lowerLetter"/>
+      <w:lvlText w:val="%2."/>
+      <w:lvlJc w:val="left"/>
+      <w:pPr>
+        <w:ind w:left="1440" w:hanging="360"/>
+      </w:pPr>
+    </w:lvl>
+    <w:lvl w:ilvl="2" w:tplc="0C0A001B" w:tentative="1">
+      <w:start w:val="1"/>
+      <w:numFmt w:val="lowerRoman"/>
+      <w:lvlText w:val="%3."/>
+      <w:lvlJc w:val="right"/>
+      <w:pPr>
+        <w:ind w:left="2160" w:hanging="180"/>
+      </w:pPr>
+    </w:lvl>
+    <w:lvl w:ilvl="3" w:tplc="0C0A000F" w:tentative="1">
+      <w:start w:val="1"/>
+      <w:numFmt w:val="decimal"/>
+      <w:lvlText w:val="%4."/>
+      <w:lvlJc w:val="left"/>
+      <w:pPr>
+        <w:ind w:left="2880" w:hanging="360"/>
+      </w:pPr>
+    </w:lvl>
+    <w:lvl w:ilvl="4" w:tplc="0C0A0019" w:tentative="1">
+      <w:start w:val="1"/>
+      <w:numFmt w:val="lowerLetter"/>
+      <w:lvlText w:val="%5."/>
+      <w:lvlJc w:val="left"/>
+      <w:pPr>
+        <w:ind w:left="3600" w:hanging="360"/>
+      </w:pPr>
+    </w:lvl>
+    <w:lvl w:ilvl="5" w:tplc="0C0A001B" w:tentative="1">
+      <w:start w:val="1"/>
+      <w:numFmt w:val="lowerRoman"/>
+      <w:lvlText w:val="%6."/>
+      <w:lvlJc w:val="right"/>
+      <w:pPr>
+        <w:ind w:left="4320" w:hanging="180"/>
+      </w:pPr>
+    </w:lvl>
+    <w:lvl w:ilvl="6" w:tplc="0C0A000F" w:tentative="1">
+      <w:start w:val="1"/>
+      <w:numFmt w:val="decimal"/>
+      <w:lvlText w:val="%7."/>
+      <w:lvlJc w:val="left"/>
+      <w:pPr>
+        <w:ind w:left="5040" w:hanging="360"/>
+      </w:pPr>
+    </w:lvl>
+    <w:lvl w:ilvl="7" w:tplc="0C0A0019" w:tentative="1">
+      <w:start w:val="1"/>
+      <w:numFmt w:val="lowerLetter"/>
+      <w:lvlText w:val="%8."/>
+      <w:lvlJc w:val="left"/>
+      <w:pPr>
+        <w:ind w:left="5760" w:hanging="360"/>
+      </w:pPr>
+    </w:lvl>
+    <w:lvl w:ilvl="8" w:tplc="0C0A001B" w:tentative="1">
+      <w:start w:val="1"/>
+      <w:numFmt w:val="lowerRoman"/>
+      <w:lvlText w:val="%9."/>
+      <w:lvlJc w:val="right"/>
+      <w:pPr>
+        <w:ind w:left="6480" w:hanging="180"/>
+      </w:pPr>
+    </w:lvl>
+  </w:abstractNum>
+  <w:abstractNum w:abstractNumId="16" w15:restartNumberingAfterBreak="0">
     <w:nsid w:val="55D87CA2"/>
     <w:multiLevelType w:val="multilevel"/>
     <w:tmpl w:val="7292C2AA"/>
@@ -2644,7 +3874,7 @@
       </w:pPr>
     </w:lvl>
   </w:abstractNum>
-  <w:abstractNum w:abstractNumId="12" w15:restartNumberingAfterBreak="0">
+  <w:abstractNum w:abstractNumId="17" w15:restartNumberingAfterBreak="0">
     <w:nsid w:val="57DD7DBD"/>
     <w:multiLevelType w:val="hybridMultilevel"/>
     <w:tmpl w:val="11D69D78"/>
@@ -2730,7 +3960,93 @@
       </w:pPr>
     </w:lvl>
   </w:abstractNum>
-  <w:abstractNum w:abstractNumId="13" w15:restartNumberingAfterBreak="0">
+  <w:abstractNum w:abstractNumId="18" w15:restartNumberingAfterBreak="0">
+    <w:nsid w:val="5EEE1E71"/>
+    <w:multiLevelType w:val="hybridMultilevel"/>
+    <w:tmpl w:val="CEC021BE"/>
+    <w:lvl w:ilvl="0" w:tplc="FFFFFFFF">
+      <w:start w:val="1"/>
+      <w:numFmt w:val="decimal"/>
+      <w:lvlText w:val="%1."/>
+      <w:lvlJc w:val="left"/>
+      <w:pPr>
+        <w:ind w:left="720" w:hanging="360"/>
+      </w:pPr>
+    </w:lvl>
+    <w:lvl w:ilvl="1" w:tplc="FFFFFFFF" w:tentative="1">
+      <w:start w:val="1"/>
+      <w:numFmt w:val="lowerLetter"/>
+      <w:lvlText w:val="%2."/>
+      <w:lvlJc w:val="left"/>
+      <w:pPr>
+        <w:ind w:left="1440" w:hanging="360"/>
+      </w:pPr>
+    </w:lvl>
+    <w:lvl w:ilvl="2" w:tplc="FFFFFFFF" w:tentative="1">
+      <w:start w:val="1"/>
+      <w:numFmt w:val="lowerRoman"/>
+      <w:lvlText w:val="%3."/>
+      <w:lvlJc w:val="right"/>
+      <w:pPr>
+        <w:ind w:left="2160" w:hanging="180"/>
+      </w:pPr>
+    </w:lvl>
+    <w:lvl w:ilvl="3" w:tplc="FFFFFFFF" w:tentative="1">
+      <w:start w:val="1"/>
+      <w:numFmt w:val="decimal"/>
+      <w:lvlText w:val="%4."/>
+      <w:lvlJc w:val="left"/>
+      <w:pPr>
+        <w:ind w:left="2880" w:hanging="360"/>
+      </w:pPr>
+    </w:lvl>
+    <w:lvl w:ilvl="4" w:tplc="FFFFFFFF" w:tentative="1">
+      <w:start w:val="1"/>
+      <w:numFmt w:val="lowerLetter"/>
+      <w:lvlText w:val="%5."/>
+      <w:lvlJc w:val="left"/>
+      <w:pPr>
+        <w:ind w:left="3600" w:hanging="360"/>
+      </w:pPr>
+    </w:lvl>
+    <w:lvl w:ilvl="5" w:tplc="FFFFFFFF" w:tentative="1">
+      <w:start w:val="1"/>
+      <w:numFmt w:val="lowerRoman"/>
+      <w:lvlText w:val="%6."/>
+      <w:lvlJc w:val="right"/>
+      <w:pPr>
+        <w:ind w:left="4320" w:hanging="180"/>
+      </w:pPr>
+    </w:lvl>
+    <w:lvl w:ilvl="6" w:tplc="FFFFFFFF" w:tentative="1">
+      <w:start w:val="1"/>
+      <w:numFmt w:val="decimal"/>
+      <w:lvlText w:val="%7."/>
+      <w:lvlJc w:val="left"/>
+      <w:pPr>
+        <w:ind w:left="5040" w:hanging="360"/>
+      </w:pPr>
+    </w:lvl>
+    <w:lvl w:ilvl="7" w:tplc="FFFFFFFF" w:tentative="1">
+      <w:start w:val="1"/>
+      <w:numFmt w:val="lowerLetter"/>
+      <w:lvlText w:val="%8."/>
+      <w:lvlJc w:val="left"/>
+      <w:pPr>
+        <w:ind w:left="5760" w:hanging="360"/>
+      </w:pPr>
+    </w:lvl>
+    <w:lvl w:ilvl="8" w:tplc="FFFFFFFF" w:tentative="1">
+      <w:start w:val="1"/>
+      <w:numFmt w:val="lowerRoman"/>
+      <w:lvlText w:val="%9."/>
+      <w:lvlJc w:val="right"/>
+      <w:pPr>
+        <w:ind w:left="6480" w:hanging="180"/>
+      </w:pPr>
+    </w:lvl>
+  </w:abstractNum>
+  <w:abstractNum w:abstractNumId="19" w15:restartNumberingAfterBreak="0">
     <w:nsid w:val="5FF87ACC"/>
     <w:multiLevelType w:val="multilevel"/>
     <w:tmpl w:val="7C2E9426"/>
@@ -2879,7 +4195,7 @@
       </w:rPr>
     </w:lvl>
   </w:abstractNum>
-  <w:abstractNum w:abstractNumId="14" w15:restartNumberingAfterBreak="0">
+  <w:abstractNum w:abstractNumId="20" w15:restartNumberingAfterBreak="0">
     <w:nsid w:val="63DA661F"/>
     <w:multiLevelType w:val="hybridMultilevel"/>
     <w:tmpl w:val="181A12CA"/>
@@ -2992,7 +4308,7 @@
       </w:rPr>
     </w:lvl>
   </w:abstractNum>
-  <w:abstractNum w:abstractNumId="15" w15:restartNumberingAfterBreak="0">
+  <w:abstractNum w:abstractNumId="21" w15:restartNumberingAfterBreak="0">
     <w:nsid w:val="6E910747"/>
     <w:multiLevelType w:val="multilevel"/>
     <w:tmpl w:val="C7BE5628"/>
@@ -3105,7 +4421,7 @@
       </w:pPr>
     </w:lvl>
   </w:abstractNum>
-  <w:abstractNum w:abstractNumId="16" w15:restartNumberingAfterBreak="0">
+  <w:abstractNum w:abstractNumId="22" w15:restartNumberingAfterBreak="0">
     <w:nsid w:val="7FA702BB"/>
     <w:multiLevelType w:val="hybridMultilevel"/>
     <w:tmpl w:val="00FAC01C"/>
@@ -3192,55 +4508,73 @@
     </w:lvl>
   </w:abstractNum>
   <w:num w:numId="1" w16cid:durableId="421024664">
-    <w:abstractNumId w:val="5"/>
+    <w:abstractNumId w:val="7"/>
   </w:num>
   <w:num w:numId="2" w16cid:durableId="434328503">
-    <w:abstractNumId w:val="9"/>
+    <w:abstractNumId w:val="11"/>
   </w:num>
   <w:num w:numId="3" w16cid:durableId="1337416838">
-    <w:abstractNumId w:val="10"/>
+    <w:abstractNumId w:val="14"/>
   </w:num>
   <w:num w:numId="4" w16cid:durableId="1798597258">
     <w:abstractNumId w:val="2"/>
   </w:num>
   <w:num w:numId="5" w16cid:durableId="1641030614">
-    <w:abstractNumId w:val="7"/>
+    <w:abstractNumId w:val="9"/>
   </w:num>
   <w:num w:numId="6" w16cid:durableId="1565486341">
     <w:abstractNumId w:val="1"/>
   </w:num>
   <w:num w:numId="7" w16cid:durableId="77288122">
+    <w:abstractNumId w:val="5"/>
+  </w:num>
+  <w:num w:numId="8" w16cid:durableId="14697596">
+    <w:abstractNumId w:val="19"/>
+  </w:num>
+  <w:num w:numId="9" w16cid:durableId="2042896968">
+    <w:abstractNumId w:val="10"/>
+  </w:num>
+  <w:num w:numId="10" w16cid:durableId="598410738">
+    <w:abstractNumId w:val="17"/>
+  </w:num>
+  <w:num w:numId="11" w16cid:durableId="1014917587">
     <w:abstractNumId w:val="4"/>
   </w:num>
-  <w:num w:numId="8" w16cid:durableId="14697596">
-    <w:abstractNumId w:val="13"/>
+  <w:num w:numId="12" w16cid:durableId="1756852557">
+    <w:abstractNumId w:val="21"/>
   </w:num>
-  <w:num w:numId="9" w16cid:durableId="2042896968">
+  <w:num w:numId="13" w16cid:durableId="1159539660">
+    <w:abstractNumId w:val="16"/>
+  </w:num>
+  <w:num w:numId="14" w16cid:durableId="1125805430">
     <w:abstractNumId w:val="8"/>
   </w:num>
-  <w:num w:numId="10" w16cid:durableId="598410738">
-    <w:abstractNumId w:val="12"/>
-  </w:num>
-  <w:num w:numId="11" w16cid:durableId="1014917587">
-    <w:abstractNumId w:val="3"/>
-  </w:num>
-  <w:num w:numId="12" w16cid:durableId="1756852557">
-    <w:abstractNumId w:val="15"/>
-  </w:num>
-  <w:num w:numId="13" w16cid:durableId="1159539660">
-    <w:abstractNumId w:val="11"/>
-  </w:num>
-  <w:num w:numId="14" w16cid:durableId="1125805430">
-    <w:abstractNumId w:val="6"/>
-  </w:num>
   <w:num w:numId="15" w16cid:durableId="1668939781">
-    <w:abstractNumId w:val="14"/>
+    <w:abstractNumId w:val="20"/>
   </w:num>
   <w:num w:numId="16" w16cid:durableId="42869835">
     <w:abstractNumId w:val="0"/>
   </w:num>
   <w:num w:numId="17" w16cid:durableId="558593928">
-    <w:abstractNumId w:val="16"/>
+    <w:abstractNumId w:val="22"/>
+  </w:num>
+  <w:num w:numId="18" w16cid:durableId="126314268">
+    <w:abstractNumId w:val="18"/>
+  </w:num>
+  <w:num w:numId="19" w16cid:durableId="1546944170">
+    <w:abstractNumId w:val="3"/>
+  </w:num>
+  <w:num w:numId="20" w16cid:durableId="801003880">
+    <w:abstractNumId w:val="12"/>
+  </w:num>
+  <w:num w:numId="21" w16cid:durableId="669798889">
+    <w:abstractNumId w:val="6"/>
+  </w:num>
+  <w:num w:numId="22" w16cid:durableId="104814766">
+    <w:abstractNumId w:val="13"/>
+  </w:num>
+  <w:num w:numId="23" w16cid:durableId="650905291">
+    <w:abstractNumId w:val="15"/>
   </w:num>
 </w:numbering>
 </file>
@@ -4181,6 +5515,213 @@
       <w:spacing w:val="5"/>
     </w:rPr>
   </w:style>
+  <w:style w:type="table" w:styleId="Tablaconcuadrcula">
+    <w:name w:val="Table Grid"/>
+    <w:basedOn w:val="Tablanormal"/>
+    <w:uiPriority w:val="59"/>
+    <w:rsid w:val="00DA1B81"/>
+    <w:pPr>
+      <w:spacing w:after="0"/>
+    </w:pPr>
+    <w:tblPr>
+      <w:tblBorders>
+        <w:top w:val="single" w:sz="4" w:space="0" w:color="auto"/>
+        <w:left w:val="single" w:sz="4" w:space="0" w:color="auto"/>
+        <w:bottom w:val="single" w:sz="4" w:space="0" w:color="auto"/>
+        <w:right w:val="single" w:sz="4" w:space="0" w:color="auto"/>
+        <w:insideH w:val="single" w:sz="4" w:space="0" w:color="auto"/>
+        <w:insideV w:val="single" w:sz="4" w:space="0" w:color="auto"/>
+      </w:tblBorders>
+    </w:tblPr>
+  </w:style>
+  <w:style w:type="table" w:styleId="Tablanormal5">
+    <w:name w:val="Plain Table 5"/>
+    <w:basedOn w:val="Tablanormal"/>
+    <w:uiPriority w:val="45"/>
+    <w:rsid w:val="00DA1B81"/>
+    <w:pPr>
+      <w:spacing w:after="0"/>
+    </w:pPr>
+    <w:tblPr>
+      <w:tblStyleRowBandSize w:val="1"/>
+      <w:tblStyleColBandSize w:val="1"/>
+    </w:tblPr>
+    <w:tblStylePr w:type="firstRow">
+      <w:rPr>
+        <w:rFonts w:asciiTheme="majorHAnsi" w:eastAsiaTheme="majorEastAsia" w:hAnsiTheme="majorHAnsi" w:cstheme="majorBidi"/>
+        <w:i/>
+        <w:iCs/>
+        <w:sz w:val="26"/>
+      </w:rPr>
+      <w:tblPr/>
+      <w:tcPr>
+        <w:tcBorders>
+          <w:bottom w:val="single" w:sz="4" w:space="0" w:color="7F7F7F" w:themeColor="text1" w:themeTint="80"/>
+        </w:tcBorders>
+        <w:shd w:val="clear" w:color="auto" w:fill="FFFFFF" w:themeFill="background1"/>
+      </w:tcPr>
+    </w:tblStylePr>
+    <w:tblStylePr w:type="lastRow">
+      <w:rPr>
+        <w:rFonts w:asciiTheme="majorHAnsi" w:eastAsiaTheme="majorEastAsia" w:hAnsiTheme="majorHAnsi" w:cstheme="majorBidi"/>
+        <w:i/>
+        <w:iCs/>
+        <w:sz w:val="26"/>
+      </w:rPr>
+      <w:tblPr/>
+      <w:tcPr>
+        <w:tcBorders>
+          <w:top w:val="single" w:sz="4" w:space="0" w:color="7F7F7F" w:themeColor="text1" w:themeTint="80"/>
+        </w:tcBorders>
+        <w:shd w:val="clear" w:color="auto" w:fill="FFFFFF" w:themeFill="background1"/>
+      </w:tcPr>
+    </w:tblStylePr>
+    <w:tblStylePr w:type="firstCol">
+      <w:pPr>
+        <w:jc w:val="right"/>
+      </w:pPr>
+      <w:rPr>
+        <w:rFonts w:asciiTheme="majorHAnsi" w:eastAsiaTheme="majorEastAsia" w:hAnsiTheme="majorHAnsi" w:cstheme="majorBidi"/>
+        <w:i/>
+        <w:iCs/>
+        <w:sz w:val="26"/>
+      </w:rPr>
+      <w:tblPr/>
+      <w:tcPr>
+        <w:tcBorders>
+          <w:right w:val="single" w:sz="4" w:space="0" w:color="7F7F7F" w:themeColor="text1" w:themeTint="80"/>
+        </w:tcBorders>
+        <w:shd w:val="clear" w:color="auto" w:fill="FFFFFF" w:themeFill="background1"/>
+      </w:tcPr>
+    </w:tblStylePr>
+    <w:tblStylePr w:type="lastCol">
+      <w:rPr>
+        <w:rFonts w:asciiTheme="majorHAnsi" w:eastAsiaTheme="majorEastAsia" w:hAnsiTheme="majorHAnsi" w:cstheme="majorBidi"/>
+        <w:i/>
+        <w:iCs/>
+        <w:sz w:val="26"/>
+      </w:rPr>
+      <w:tblPr/>
+      <w:tcPr>
+        <w:tcBorders>
+          <w:left w:val="single" w:sz="4" w:space="0" w:color="7F7F7F" w:themeColor="text1" w:themeTint="80"/>
+        </w:tcBorders>
+        <w:shd w:val="clear" w:color="auto" w:fill="FFFFFF" w:themeFill="background1"/>
+      </w:tcPr>
+    </w:tblStylePr>
+    <w:tblStylePr w:type="band1Vert">
+      <w:tblPr/>
+      <w:tcPr>
+        <w:shd w:val="clear" w:color="auto" w:fill="F2F2F2" w:themeFill="background1" w:themeFillShade="F2"/>
+      </w:tcPr>
+    </w:tblStylePr>
+    <w:tblStylePr w:type="band1Horz">
+      <w:tblPr/>
+      <w:tcPr>
+        <w:shd w:val="clear" w:color="auto" w:fill="F2F2F2" w:themeFill="background1" w:themeFillShade="F2"/>
+      </w:tcPr>
+    </w:tblStylePr>
+    <w:tblStylePr w:type="neCell">
+      <w:tblPr/>
+      <w:tcPr>
+        <w:tcBorders>
+          <w:left w:val="nil"/>
+        </w:tcBorders>
+      </w:tcPr>
+    </w:tblStylePr>
+    <w:tblStylePr w:type="nwCell">
+      <w:tblPr/>
+      <w:tcPr>
+        <w:tcBorders>
+          <w:right w:val="nil"/>
+        </w:tcBorders>
+      </w:tcPr>
+    </w:tblStylePr>
+    <w:tblStylePr w:type="seCell">
+      <w:tblPr/>
+      <w:tcPr>
+        <w:tcBorders>
+          <w:left w:val="nil"/>
+        </w:tcBorders>
+      </w:tcPr>
+    </w:tblStylePr>
+    <w:tblStylePr w:type="swCell">
+      <w:tblPr/>
+      <w:tcPr>
+        <w:tcBorders>
+          <w:right w:val="nil"/>
+        </w:tcBorders>
+      </w:tcPr>
+    </w:tblStylePr>
+  </w:style>
+  <w:style w:type="table" w:styleId="Tablanormal4">
+    <w:name w:val="Plain Table 4"/>
+    <w:basedOn w:val="Tablanormal"/>
+    <w:uiPriority w:val="44"/>
+    <w:rsid w:val="00DA1B81"/>
+    <w:pPr>
+      <w:spacing w:after="0"/>
+    </w:pPr>
+    <w:tblPr>
+      <w:tblStyleRowBandSize w:val="1"/>
+      <w:tblStyleColBandSize w:val="1"/>
+    </w:tblPr>
+    <w:tblStylePr w:type="firstRow">
+      <w:rPr>
+        <w:b/>
+        <w:bCs/>
+      </w:rPr>
+    </w:tblStylePr>
+    <w:tblStylePr w:type="lastRow">
+      <w:rPr>
+        <w:b/>
+        <w:bCs/>
+      </w:rPr>
+    </w:tblStylePr>
+    <w:tblStylePr w:type="firstCol">
+      <w:rPr>
+        <w:b/>
+        <w:bCs/>
+      </w:rPr>
+    </w:tblStylePr>
+    <w:tblStylePr w:type="lastCol">
+      <w:rPr>
+        <w:b/>
+        <w:bCs/>
+      </w:rPr>
+    </w:tblStylePr>
+    <w:tblStylePr w:type="band1Vert">
+      <w:tblPr/>
+      <w:tcPr>
+        <w:shd w:val="clear" w:color="auto" w:fill="F2F2F2" w:themeFill="background1" w:themeFillShade="F2"/>
+      </w:tcPr>
+    </w:tblStylePr>
+    <w:tblStylePr w:type="band1Horz">
+      <w:tblPr/>
+      <w:tcPr>
+        <w:shd w:val="clear" w:color="auto" w:fill="F2F2F2" w:themeFill="background1" w:themeFillShade="F2"/>
+      </w:tcPr>
+    </w:tblStylePr>
+  </w:style>
+  <w:style w:type="table" w:styleId="Tablaconcuadrculaclara">
+    <w:name w:val="Grid Table Light"/>
+    <w:basedOn w:val="Tablanormal"/>
+    <w:uiPriority w:val="40"/>
+    <w:rsid w:val="00DA1B81"/>
+    <w:pPr>
+      <w:spacing w:after="0"/>
+    </w:pPr>
+    <w:tblPr>
+      <w:tblBorders>
+        <w:top w:val="single" w:sz="4" w:space="0" w:color="BFBFBF" w:themeColor="background1" w:themeShade="BF"/>
+        <w:left w:val="single" w:sz="4" w:space="0" w:color="BFBFBF" w:themeColor="background1" w:themeShade="BF"/>
+        <w:bottom w:val="single" w:sz="4" w:space="0" w:color="BFBFBF" w:themeColor="background1" w:themeShade="BF"/>
+        <w:right w:val="single" w:sz="4" w:space="0" w:color="BFBFBF" w:themeColor="background1" w:themeShade="BF"/>
+        <w:insideH w:val="single" w:sz="4" w:space="0" w:color="BFBFBF" w:themeColor="background1" w:themeShade="BF"/>
+        <w:insideV w:val="single" w:sz="4" w:space="0" w:color="BFBFBF" w:themeColor="background1" w:themeShade="BF"/>
+      </w:tblBorders>
+    </w:tblPr>
+  </w:style>
 </w:styles>
 </file>
 

</xml_diff>